<commit_message>
feedback incorporation from Rob / Rene
</commit_message>
<xml_diff>
--- a/CV-Bas-LeiderschapFocus-NL.docx
+++ b/CV-Bas-LeiderschapFocus-NL.docx
@@ -85,7 +85,25 @@
           <w:sz w:val="20"/>
           <w:szCs w:val="20"/>
         </w:rPr>
-        <w:t>Met meer dan 20 jaar ervaring als software engineer heb ik een reputatie opgebouwd als een uiterst productieve technische leider. Ik werk graag samen, coach, los problemen op en innoveer bruikbare oplossingen, vooral op het snijvlak van technologie en bedrijfsbehoeften. Door te herkennen waar automatisering waarde toevoegt én bedrijven te helpen begrijpen wat níet</w:t>
+        <w:t xml:space="preserve">Met meer dan 20 jaar ervaring </w:t>
+      </w:r>
+      <w:r>
+        <w:rPr>
+          <w:rFonts w:ascii="Arial" w:eastAsia="Arial" w:hAnsi="Arial" w:cs="Arial"/>
+          <w:color w:val="0E101A"/>
+          <w:sz w:val="20"/>
+          <w:szCs w:val="20"/>
+        </w:rPr>
+        <w:t>in software development</w:t>
+      </w:r>
+      <w:r>
+        <w:rPr>
+          <w:rFonts w:ascii="Arial" w:eastAsia="Arial" w:hAnsi="Arial" w:cs="Arial"/>
+          <w:color w:val="0E101A"/>
+          <w:sz w:val="20"/>
+          <w:szCs w:val="20"/>
+        </w:rPr>
+        <w:t xml:space="preserve"> heb ik een reputatie opgebouwd als een uiterst productieve technische leider. Ik werk graag samen, coach, los problemen op en innoveer bruikbare oplossingen, vooral op het snijvlak van technologie en bedrijfsbehoeften. Door te herkennen waar automatisering waarde toevoegt én bedrijven te helpen begrijpen wat níet</w:t>
       </w:r>
       <w:r>
         <w:rPr>
@@ -144,7 +162,16 @@
           <w:sz w:val="20"/>
           <w:szCs w:val="20"/>
         </w:rPr>
-        <w:t>Ik communiceer effectief, ondersteun, coach en bouw oplossingen met en voor cross-functionele productteams. Dankzij mijn technische kennis en ervaring, ook buiten domeinspecifieke expertise, heb ik met succes uiteenlopende uitdagingen aangepakt, waaronder systemen met grote volumes, hoge gelijktijdigheid, consumentgerichte applicaties, B2B-platforms en interne systemen. Mijn nieuwsgierigheid en strategisch inzicht bieden een brede blik, waarmee ik ook waarde toevoeg op minder zichtbare, maar cruciale gebieden zoals softwarekwaliteit.</w:t>
+        <w:t>Ik communiceer effectief, ondersteun, coach en bouw oplossingen met en voor cross-functionele productteams. Dankzij mijn technische kennis en ervaring, heb ik met succes uiteenlopende uitdagingen aangepakt, waaronder systemen met grote volumes, hoge gelijktijdigheid, consumentgerichte applicaties, B2B-platforms en interne systemen. Mijn nieuwsgierigheid en strategisch inzicht bieden een brede blik, waarmee ik ook waarde toevoeg op minder zichtbare, maar cruciale gebieden zoals softwarekwaliteit.</w:t>
+      </w:r>
+      <w:r>
+        <w:rPr>
+          <w:rFonts w:ascii="Arial" w:eastAsia="Arial" w:hAnsi="Arial" w:cs="Arial"/>
+          <w:color w:val="0E101A"/>
+          <w:sz w:val="20"/>
+          <w:szCs w:val="20"/>
+        </w:rPr>
+        <w:t xml:space="preserve"> De teams die ik geleid heb zijn 30 personen of minde en vaak versplijt over de hele wereld. </w:t>
       </w:r>
     </w:p>
     <w:p>
@@ -203,7 +230,79 @@
           <w:sz w:val="20"/>
           <w:szCs w:val="20"/>
         </w:rPr>
-        <w:t xml:space="preserve">, doe ik het nog steeds met plezier. Sinds januari 2024 werk ik tot 10 uur per week aan een hobbyproject om een videogame te ontwikkelen. Hierdoor kon ik mijn technische vaardigheden verbreden, onder andere op het gebied van UX. Ik maak gebruik van </w:t>
+        <w:t>, doe ik het nog steeds met plezier</w:t>
+      </w:r>
+      <w:r>
+        <w:rPr>
+          <w:rFonts w:ascii="Arial" w:eastAsia="Arial" w:hAnsi="Arial" w:cs="Arial"/>
+          <w:color w:val="0E101A"/>
+          <w:sz w:val="20"/>
+          <w:szCs w:val="20"/>
+        </w:rPr>
+        <w:t xml:space="preserve"> en doe het wanneer er tijd is</w:t>
+      </w:r>
+      <w:r>
+        <w:rPr>
+          <w:rFonts w:ascii="Arial" w:eastAsia="Arial" w:hAnsi="Arial" w:cs="Arial"/>
+          <w:color w:val="0E101A"/>
+          <w:sz w:val="20"/>
+          <w:szCs w:val="20"/>
+        </w:rPr>
+        <w:t>. Sinds januari 2024 werk ik tot 10 uur per week aan een hobbyproject om een videogame te ontwikkelen. Hierdoor k</w:t>
+      </w:r>
+      <w:r>
+        <w:rPr>
+          <w:rFonts w:ascii="Arial" w:eastAsia="Arial" w:hAnsi="Arial" w:cs="Arial"/>
+          <w:color w:val="0E101A"/>
+          <w:sz w:val="20"/>
+          <w:szCs w:val="20"/>
+        </w:rPr>
+        <w:t>a</w:t>
+      </w:r>
+      <w:r>
+        <w:rPr>
+          <w:rFonts w:ascii="Arial" w:eastAsia="Arial" w:hAnsi="Arial" w:cs="Arial"/>
+          <w:color w:val="0E101A"/>
+          <w:sz w:val="20"/>
+          <w:szCs w:val="20"/>
+        </w:rPr>
+        <w:t xml:space="preserve">n ik mijn technische vaardigheden verbreden, onder andere op het gebied van </w:t>
+      </w:r>
+      <w:r>
+        <w:rPr>
+          <w:rFonts w:ascii="Arial" w:eastAsia="Arial" w:hAnsi="Arial" w:cs="Arial"/>
+          <w:color w:val="0E101A"/>
+          <w:sz w:val="20"/>
+          <w:szCs w:val="20"/>
+        </w:rPr>
+        <w:t xml:space="preserve">AI, </w:t>
+      </w:r>
+      <w:r>
+        <w:rPr>
+          <w:rFonts w:ascii="Arial" w:eastAsia="Arial" w:hAnsi="Arial" w:cs="Arial"/>
+          <w:color w:val="0E101A"/>
+          <w:sz w:val="20"/>
+          <w:szCs w:val="20"/>
+        </w:rPr>
+        <w:t>UX</w:t>
+      </w:r>
+      <w:r>
+        <w:rPr>
+          <w:rFonts w:ascii="Arial" w:eastAsia="Arial" w:hAnsi="Arial" w:cs="Arial"/>
+          <w:color w:val="0E101A"/>
+          <w:sz w:val="20"/>
+          <w:szCs w:val="20"/>
+        </w:rPr>
+        <w:t xml:space="preserve"> en het delegeren van kleine taken</w:t>
+      </w:r>
+      <w:r>
+        <w:rPr>
+          <w:rFonts w:ascii="Arial" w:eastAsia="Arial" w:hAnsi="Arial" w:cs="Arial"/>
+          <w:color w:val="0E101A"/>
+          <w:sz w:val="20"/>
+          <w:szCs w:val="20"/>
+        </w:rPr>
+        <w:t xml:space="preserve">. Ik maak gebruik van </w:t>
       </w:r>
       <w:r>
         <w:rPr>
@@ -221,40 +320,77 @@
           <w:sz w:val="20"/>
           <w:szCs w:val="20"/>
         </w:rPr>
-        <w:t xml:space="preserve"> en heb samengewerkt met ongeveer 15 mensen in 10 landen. Hoewel het technisch gezien een commercieel project is, is het niet bedoeld als winstgevend bedrijf – mijn motivatie is om mijn dochter te laten zien wat ik doe.</w:t>
-      </w:r>
-    </w:p>
-    <w:p>
-      <w:pPr>
-        <w:pBdr>
-          <w:top w:val="nil"/>
-          <w:left w:val="nil"/>
-          <w:right w:val="nil"/>
-          <w:between w:val="nil"/>
-        </w:pBdr>
-        <w:rPr>
-          <w:rFonts w:ascii="Arial" w:eastAsia="Arial" w:hAnsi="Arial" w:cs="Arial"/>
-          <w:color w:val="0E101A"/>
-          <w:sz w:val="20"/>
-          <w:szCs w:val="20"/>
-        </w:rPr>
-      </w:pPr>
-    </w:p>
-    <w:p>
-      <w:pPr>
-        <w:pBdr>
-          <w:top w:val="nil"/>
-          <w:left w:val="nil"/>
-          <w:right w:val="nil"/>
-          <w:between w:val="nil"/>
-        </w:pBdr>
-        <w:rPr>
-          <w:rFonts w:ascii="Arial" w:eastAsia="Arial" w:hAnsi="Arial" w:cs="Arial"/>
-          <w:color w:val="0E101A"/>
-          <w:sz w:val="20"/>
-          <w:szCs w:val="20"/>
-        </w:rPr>
-      </w:pPr>
+        <w:t xml:space="preserve"> </w:t>
+      </w:r>
+      <w:r>
+        <w:rPr>
+          <w:rFonts w:ascii="Arial" w:eastAsia="Arial" w:hAnsi="Arial" w:cs="Arial"/>
+          <w:color w:val="0E101A"/>
+          <w:sz w:val="20"/>
+          <w:szCs w:val="20"/>
+        </w:rPr>
+        <w:t>over de hele wereld</w:t>
+      </w:r>
+      <w:r>
+        <w:rPr>
+          <w:rFonts w:ascii="Arial" w:eastAsia="Arial" w:hAnsi="Arial" w:cs="Arial"/>
+          <w:color w:val="0E101A"/>
+          <w:sz w:val="20"/>
+          <w:szCs w:val="20"/>
+        </w:rPr>
+        <w:t>. Hoewel het technisch gezien een commercieel project is, is het niet bedoeld als winstgevend bedrijf – mijn motivatie is om mijn dochter te laten zien wat ik doe</w:t>
+      </w:r>
+      <w:r>
+        <w:rPr>
+          <w:rFonts w:ascii="Arial" w:eastAsia="Arial" w:hAnsi="Arial" w:cs="Arial"/>
+          <w:color w:val="0E101A"/>
+          <w:sz w:val="20"/>
+          <w:szCs w:val="20"/>
+        </w:rPr>
+        <w:t xml:space="preserve"> en een ruimte te creëren om te experimenteren</w:t>
+      </w:r>
+      <w:r>
+        <w:rPr>
+          <w:rFonts w:ascii="Arial" w:eastAsia="Arial" w:hAnsi="Arial" w:cs="Arial"/>
+          <w:color w:val="0E101A"/>
+          <w:sz w:val="20"/>
+          <w:szCs w:val="20"/>
+        </w:rPr>
+        <w:t>.</w:t>
+      </w:r>
+    </w:p>
+    <w:p>
+      <w:pPr>
+        <w:pBdr>
+          <w:top w:val="nil"/>
+          <w:left w:val="nil"/>
+          <w:right w:val="nil"/>
+          <w:between w:val="nil"/>
+        </w:pBdr>
+        <w:rPr>
+          <w:rFonts w:ascii="Arial" w:eastAsia="Arial" w:hAnsi="Arial" w:cs="Arial"/>
+          <w:color w:val="0E101A"/>
+          <w:sz w:val="20"/>
+          <w:szCs w:val="20"/>
+        </w:rPr>
+      </w:pPr>
+    </w:p>
+    <w:p>
+      <w:pPr>
+        <w:pBdr>
+          <w:top w:val="nil"/>
+          <w:left w:val="nil"/>
+          <w:right w:val="nil"/>
+          <w:between w:val="nil"/>
+        </w:pBdr>
+        <w:rPr>
+          <w:rFonts w:ascii="Arial" w:eastAsia="Arial" w:hAnsi="Arial" w:cs="Arial"/>
+          <w:color w:val="0E101A"/>
+          <w:sz w:val="20"/>
+          <w:szCs w:val="20"/>
+        </w:rPr>
+      </w:pPr>
+      <w:bookmarkStart w:id="0" w:name="_Hlk197262174"/>
       <w:r>
         <w:rPr>
           <w:rFonts w:ascii="Arial" w:eastAsia="Arial" w:hAnsi="Arial" w:cs="Arial"/>
@@ -264,31 +400,68 @@
         </w:rPr>
         <w:t>Ik ben op zoek naar een technische leiderschapsrol bij een gefocuste organisatie en wil me graag vestigen in Nederland.</w:t>
       </w:r>
-    </w:p>
-    <w:p>
-      <w:pPr>
-        <w:pBdr>
-          <w:top w:val="nil"/>
-          <w:left w:val="nil"/>
-          <w:right w:val="nil"/>
-          <w:between w:val="nil"/>
-        </w:pBdr>
-        <w:rPr>
-          <w:rFonts w:ascii="Arial" w:eastAsia="Arial" w:hAnsi="Arial" w:cs="Arial"/>
-          <w:color w:val="0E101A"/>
-          <w:sz w:val="20"/>
-          <w:szCs w:val="20"/>
-        </w:rPr>
-      </w:pPr>
-    </w:p>
-    <w:p>
-      <w:pPr>
-        <w:pBdr>
-          <w:top w:val="nil"/>
-          <w:left w:val="nil"/>
-          <w:right w:val="nil"/>
-          <w:between w:val="nil"/>
-        </w:pBdr>
+      <w:r>
+        <w:rPr>
+          <w:rFonts w:ascii="Arial" w:eastAsia="Arial" w:hAnsi="Arial" w:cs="Arial"/>
+          <w:color w:val="0E101A"/>
+          <w:sz w:val="20"/>
+          <w:szCs w:val="20"/>
+        </w:rPr>
+        <w:t xml:space="preserve"> Mijn project is klaar en mijn dochter is drie nu is een goede tijd voor ons om naar Nederland te verhuizen.</w:t>
+      </w:r>
+      <w:r>
+        <w:rPr>
+          <w:rFonts w:ascii="Arial" w:eastAsia="Arial" w:hAnsi="Arial" w:cs="Arial"/>
+          <w:color w:val="0E101A"/>
+          <w:sz w:val="20"/>
+          <w:szCs w:val="20"/>
+        </w:rPr>
+        <w:t xml:space="preserve"> </w:t>
+      </w:r>
+      <w:r>
+        <w:rPr>
+          <w:rFonts w:ascii="Arial" w:eastAsia="Arial" w:hAnsi="Arial" w:cs="Arial"/>
+          <w:color w:val="0E101A"/>
+          <w:sz w:val="20"/>
+          <w:szCs w:val="20"/>
+        </w:rPr>
+        <w:t>Mocht er iets onduidelijk zijn, laat het me weten — ik licht het graag toe.</w:t>
+      </w:r>
+    </w:p>
+    <w:bookmarkEnd w:id="0"/>
+    <w:p>
+      <w:pPr>
+        <w:pBdr>
+          <w:top w:val="nil"/>
+          <w:left w:val="nil"/>
+          <w:right w:val="nil"/>
+          <w:between w:val="nil"/>
+        </w:pBdr>
+        <w:rPr>
+          <w:rFonts w:ascii="Arial" w:eastAsia="Arial" w:hAnsi="Arial" w:cs="Arial"/>
+          <w:color w:val="0E101A"/>
+          <w:sz w:val="20"/>
+          <w:szCs w:val="20"/>
+        </w:rPr>
+      </w:pPr>
+    </w:p>
+    <w:p>
+      <w:pPr>
+        <w:pBdr>
+          <w:top w:val="nil"/>
+          <w:left w:val="nil"/>
+          <w:right w:val="nil"/>
+          <w:between w:val="nil"/>
+        </w:pBdr>
+        <w:rPr>
+          <w:rFonts w:ascii="Arial" w:eastAsia="Arial" w:hAnsi="Arial" w:cs="Arial"/>
+          <w:color w:val="0E101A"/>
+          <w:sz w:val="20"/>
+          <w:szCs w:val="20"/>
+        </w:rPr>
+      </w:pPr>
+      <w:bookmarkStart w:id="1" w:name="_Hlk197171348"/>
+      <w:r>
         <w:rPr>
           <w:rFonts w:ascii="Arial" w:eastAsia="Arial" w:hAnsi="Arial" w:cs="Arial"/>
           <w:b/>
@@ -297,20 +470,9 @@
           <w:sz w:val="20"/>
           <w:szCs w:val="20"/>
         </w:rPr>
-      </w:pPr>
-      <w:bookmarkStart w:id="0" w:name="_Hlk197171348"/>
-      <w:r>
-        <w:rPr>
-          <w:rFonts w:ascii="Arial" w:eastAsia="Arial" w:hAnsi="Arial" w:cs="Arial"/>
-          <w:b/>
-          <w:bCs/>
-          <w:color w:val="0E101A"/>
-          <w:sz w:val="20"/>
-          <w:szCs w:val="20"/>
-        </w:rPr>
         <w:t>Leiderschap</w:t>
       </w:r>
-      <w:bookmarkEnd w:id="0"/>
+      <w:bookmarkEnd w:id="1"/>
       <w:r>
         <w:rPr>
           <w:rFonts w:ascii="Arial" w:eastAsia="Arial" w:hAnsi="Arial" w:cs="Arial"/>
@@ -474,38 +636,33 @@
           <w:color w:val="0E101A"/>
           <w:sz w:val="20"/>
           <w:szCs w:val="20"/>
-          <w:lang w:val="en-US"/>
-        </w:rPr>
-      </w:pPr>
-      <w:proofErr w:type="spellStart"/>
-      <w:r>
-        <w:rPr>
-          <w:rFonts w:ascii="Arial" w:eastAsia="Arial" w:hAnsi="Arial" w:cs="Arial"/>
-          <w:b/>
-          <w:color w:val="0E101A"/>
-          <w:sz w:val="20"/>
-          <w:szCs w:val="20"/>
-          <w:lang w:val="en-US"/>
+        </w:rPr>
+      </w:pPr>
+      <w:r>
+        <w:rPr>
+          <w:rFonts w:ascii="Arial" w:eastAsia="Arial" w:hAnsi="Arial" w:cs="Arial"/>
+          <w:b/>
+          <w:color w:val="0E101A"/>
+          <w:sz w:val="20"/>
+          <w:szCs w:val="20"/>
         </w:rPr>
         <w:t>Werkervaring</w:t>
       </w:r>
-      <w:proofErr w:type="spellEnd"/>
-    </w:p>
-    <w:p>
-      <w:pPr>
-        <w:pBdr>
-          <w:top w:val="nil"/>
-          <w:left w:val="nil"/>
-          <w:right w:val="nil"/>
-          <w:between w:val="nil"/>
-        </w:pBdr>
-        <w:rPr>
-          <w:rFonts w:ascii="Arial" w:eastAsia="Arial" w:hAnsi="Arial" w:cs="Arial"/>
-          <w:b/>
-          <w:color w:val="000000"/>
-          <w:sz w:val="20"/>
-          <w:szCs w:val="20"/>
-          <w:lang w:val="en-US"/>
+    </w:p>
+    <w:p>
+      <w:pPr>
+        <w:pBdr>
+          <w:top w:val="nil"/>
+          <w:left w:val="nil"/>
+          <w:right w:val="nil"/>
+          <w:between w:val="nil"/>
+        </w:pBdr>
+        <w:rPr>
+          <w:rFonts w:ascii="Arial" w:eastAsia="Arial" w:hAnsi="Arial" w:cs="Arial"/>
+          <w:b/>
+          <w:color w:val="000000"/>
+          <w:sz w:val="20"/>
+          <w:szCs w:val="20"/>
         </w:rPr>
       </w:pPr>
     </w:p>
@@ -640,7 +797,17 @@
           <w:highlight w:val="white"/>
           <w:lang w:val="en-US"/>
         </w:rPr>
-        <w:t xml:space="preserve"> – </w:t>
+        <w:t xml:space="preserve"> –</w:t>
+      </w:r>
+      <w:r>
+        <w:rPr>
+          <w:rFonts w:ascii="Arial" w:eastAsia="Arial" w:hAnsi="Arial" w:cs="Arial"/>
+          <w:b/>
+          <w:sz w:val="20"/>
+          <w:szCs w:val="20"/>
+          <w:lang w:val="en-US"/>
+        </w:rPr>
+        <w:t xml:space="preserve"> </w:t>
       </w:r>
       <w:proofErr w:type="spellStart"/>
       <w:r>
@@ -715,7 +882,43 @@
           <w:sz w:val="20"/>
           <w:szCs w:val="20"/>
         </w:rPr>
-        <w:t>leiding over een project dat al vijf jaar vastzat voordat ik erbij kwam. Met vastberadenheid ontwierp ik de architectuur, nam kritieke beslissingen en leidde de uitvoering, met als resultaat een succesvolle livegang. Binnen negen maanden migreerden we de eerste klanten naar het nieuwe systeem. Met een pragmatische architectuur en een holistische aanpak stuurde ik een 20-koppig offshore ontwikkelingsteam aan, samen met interne en externe krachten. Ik coachte en gaf richting om de migratie van een miljardendollar-betalingsbusiness af te ronden.</w:t>
+        <w:t xml:space="preserve">leiding over een project dat al vijf jaar vastzat. Met vastberadenheid </w:t>
+      </w:r>
+      <w:r>
+        <w:rPr>
+          <w:rFonts w:ascii="Arial" w:eastAsia="Arial" w:hAnsi="Arial" w:cs="Arial"/>
+          <w:color w:val="000000"/>
+          <w:sz w:val="20"/>
+          <w:szCs w:val="20"/>
+        </w:rPr>
+        <w:t xml:space="preserve">her </w:t>
+      </w:r>
+      <w:r>
+        <w:rPr>
+          <w:rFonts w:ascii="Arial" w:eastAsia="Arial" w:hAnsi="Arial" w:cs="Arial"/>
+          <w:color w:val="000000"/>
+          <w:sz w:val="20"/>
+          <w:szCs w:val="20"/>
+        </w:rPr>
+        <w:t>ontwierp ik de architectuur</w:t>
+      </w:r>
+      <w:r>
+        <w:rPr>
+          <w:rFonts w:ascii="Arial" w:eastAsia="Arial" w:hAnsi="Arial" w:cs="Arial"/>
+          <w:color w:val="000000"/>
+          <w:sz w:val="20"/>
+          <w:szCs w:val="20"/>
+        </w:rPr>
+        <w:t>, met maximaal hergebruik van bestaande modules. N</w:t>
+      </w:r>
+      <w:r>
+        <w:rPr>
+          <w:rFonts w:ascii="Arial" w:eastAsia="Arial" w:hAnsi="Arial" w:cs="Arial"/>
+          <w:color w:val="000000"/>
+          <w:sz w:val="20"/>
+          <w:szCs w:val="20"/>
+        </w:rPr>
+        <w:t>am kritieke beslissingen en leidde de uitvoering, met als resultaat een succesvolle livegang. Binnen negen maanden migreerden we de eerste klanten naar het nieuwe systeem. Met een pragmatische architectuur en een holistische aanpak stuurde ik een 20-koppig offshore ontwikkelingsteam aan, samen met interne en externe krachten. Ik coachte en gaf richting om de migratie van een miljardendollar-betalingsbusiness af te ronden.</w:t>
       </w:r>
     </w:p>
     <w:p>
@@ -802,7 +1005,6 @@
           <w:szCs w:val="20"/>
           <w:lang w:val="en-US"/>
         </w:rPr>
-        <w:lastRenderedPageBreak/>
         <w:t>Senior Developer | Charles Schwab</w:t>
       </w:r>
       <w:r>
@@ -874,7 +1076,17 @@
           <w:highlight w:val="white"/>
           <w:lang w:val="en-US"/>
         </w:rPr>
-        <w:t xml:space="preserve"> – </w:t>
+        <w:t xml:space="preserve"> –</w:t>
+      </w:r>
+      <w:r>
+        <w:rPr>
+          <w:rFonts w:ascii="Arial" w:eastAsia="Arial" w:hAnsi="Arial" w:cs="Arial"/>
+          <w:b/>
+          <w:sz w:val="20"/>
+          <w:szCs w:val="20"/>
+          <w:lang w:val="en-US"/>
+        </w:rPr>
+        <w:t xml:space="preserve"> </w:t>
       </w:r>
       <w:r>
         <w:rPr>
@@ -999,17 +1211,17 @@
           <w:szCs w:val="20"/>
           <w:lang w:val="en-US"/>
         </w:rPr>
-        <w:t>Possum Labs | Denver</w:t>
-      </w:r>
-      <w:r>
-        <w:rPr>
-          <w:rFonts w:ascii="Arial" w:eastAsia="Arial" w:hAnsi="Arial" w:cs="Arial"/>
-          <w:b/>
-          <w:sz w:val="20"/>
-          <w:szCs w:val="20"/>
-          <w:lang w:val="en-US"/>
-        </w:rPr>
-        <w:t>, CO</w:t>
+        <w:t xml:space="preserve">Possum Labs | </w:t>
+      </w:r>
+      <w:r>
+        <w:rPr>
+          <w:rFonts w:ascii="Arial" w:eastAsia="Arial" w:hAnsi="Arial" w:cs="Arial"/>
+          <w:b/>
+          <w:sz w:val="20"/>
+          <w:szCs w:val="20"/>
+          <w:lang w:val="en-US"/>
+        </w:rPr>
+        <w:t>Denver, Colorado, USA</w:t>
       </w:r>
       <w:r>
         <w:rPr>
@@ -1051,16 +1263,6 @@
         </w:rPr>
         <w:tab/>
       </w:r>
-      <w:r>
-        <w:rPr>
-          <w:rFonts w:ascii="Arial" w:eastAsia="Arial" w:hAnsi="Arial" w:cs="Arial"/>
-          <w:b/>
-          <w:sz w:val="20"/>
-          <w:szCs w:val="20"/>
-          <w:lang w:val="en-US"/>
-        </w:rPr>
-        <w:tab/>
-      </w:r>
       <w:proofErr w:type="spellStart"/>
       <w:r>
         <w:rPr>
@@ -1102,7 +1304,17 @@
           <w:highlight w:val="white"/>
           <w:lang w:val="en-US"/>
         </w:rPr>
-        <w:t xml:space="preserve"> – </w:t>
+        <w:t xml:space="preserve"> –</w:t>
+      </w:r>
+      <w:r>
+        <w:rPr>
+          <w:rFonts w:ascii="Arial" w:eastAsia="Arial" w:hAnsi="Arial" w:cs="Arial"/>
+          <w:b/>
+          <w:sz w:val="20"/>
+          <w:szCs w:val="20"/>
+          <w:lang w:val="en-US"/>
+        </w:rPr>
+        <w:t xml:space="preserve"> </w:t>
       </w:r>
       <w:proofErr w:type="spellStart"/>
       <w:r>
@@ -1423,32 +1635,62 @@
         </w:tabs>
         <w:rPr>
           <w:rFonts w:ascii="Arial" w:eastAsia="Arial" w:hAnsi="Arial" w:cs="Arial"/>
-          <w:color w:val="000000"/>
+          <w:b/>
+          <w:sz w:val="20"/>
+          <w:szCs w:val="20"/>
+          <w:lang w:val="en-US"/>
+        </w:rPr>
+      </w:pPr>
+      <w:r>
+        <w:rPr>
+          <w:rFonts w:ascii="Arial" w:eastAsia="Arial" w:hAnsi="Arial" w:cs="Arial"/>
+          <w:b/>
           <w:sz w:val="20"/>
           <w:szCs w:val="20"/>
           <w:highlight w:val="white"/>
           <w:lang w:val="en-US"/>
         </w:rPr>
-      </w:pPr>
-      <w:r>
-        <w:rPr>
-          <w:rFonts w:ascii="Arial" w:eastAsia="Arial" w:hAnsi="Arial" w:cs="Arial"/>
-          <w:b/>
-          <w:sz w:val="20"/>
-          <w:szCs w:val="20"/>
-          <w:lang w:val="en-US"/>
-        </w:rPr>
-        <w:t>Consultant</w:t>
-      </w:r>
-      <w:r>
-        <w:rPr>
-          <w:rFonts w:ascii="Arial" w:eastAsia="Arial" w:hAnsi="Arial" w:cs="Arial"/>
-          <w:b/>
-          <w:sz w:val="20"/>
-          <w:szCs w:val="20"/>
-          <w:lang w:val="en-US"/>
-        </w:rPr>
-        <w:t xml:space="preserve"> </w:t>
+        <w:t xml:space="preserve">Possum </w:t>
+      </w:r>
+      <w:r>
+        <w:rPr>
+          <w:rFonts w:ascii="Arial" w:eastAsia="Arial" w:hAnsi="Arial" w:cs="Arial"/>
+          <w:b/>
+          <w:sz w:val="20"/>
+          <w:szCs w:val="20"/>
+          <w:lang w:val="en-US"/>
+        </w:rPr>
+        <w:t>Labs</w:t>
+      </w:r>
+      <w:r>
+        <w:rPr>
+          <w:rFonts w:ascii="Arial" w:eastAsia="Arial" w:hAnsi="Arial" w:cs="Arial"/>
+          <w:b/>
+          <w:sz w:val="20"/>
+          <w:szCs w:val="20"/>
+          <w:lang w:val="en-US"/>
+        </w:rPr>
+        <w:t xml:space="preserve"> | </w:t>
+      </w:r>
+      <w:r>
+        <w:rPr>
+          <w:rFonts w:ascii="Arial" w:eastAsia="Arial" w:hAnsi="Arial" w:cs="Arial"/>
+          <w:b/>
+          <w:sz w:val="20"/>
+          <w:szCs w:val="20"/>
+          <w:lang w:val="en-US"/>
+        </w:rPr>
+        <w:t>Denver, Colorado, USA</w:t>
+      </w:r>
+      <w:r>
+        <w:rPr>
+          <w:rFonts w:ascii="Arial" w:eastAsia="Arial" w:hAnsi="Arial" w:cs="Arial"/>
+          <w:b/>
+          <w:sz w:val="20"/>
+          <w:szCs w:val="20"/>
+          <w:lang w:val="en-US"/>
+        </w:rPr>
+        <w:tab/>
       </w:r>
       <w:proofErr w:type="spellStart"/>
       <w:r>
@@ -1457,10 +1699,52 @@
           <w:b/>
           <w:sz w:val="20"/>
           <w:szCs w:val="20"/>
+          <w:lang w:val="en-US"/>
+        </w:rPr>
+        <w:t>feb</w:t>
+      </w:r>
+      <w:proofErr w:type="spellEnd"/>
+      <w:r>
+        <w:rPr>
+          <w:rFonts w:ascii="Arial" w:eastAsia="Arial" w:hAnsi="Arial" w:cs="Arial"/>
+          <w:b/>
+          <w:sz w:val="20"/>
+          <w:szCs w:val="20"/>
+          <w:lang w:val="en-US"/>
+        </w:rPr>
+        <w:t xml:space="preserve"> 201</w:t>
+      </w:r>
+      <w:r>
+        <w:rPr>
+          <w:rFonts w:ascii="Arial" w:eastAsia="Arial" w:hAnsi="Arial" w:cs="Arial"/>
+          <w:b/>
+          <w:sz w:val="20"/>
+          <w:szCs w:val="20"/>
+          <w:lang w:val="en-US"/>
+        </w:rPr>
+        <w:t>0</w:t>
+      </w:r>
+      <w:r>
+        <w:rPr>
+          <w:rFonts w:ascii="Arial" w:eastAsia="Arial" w:hAnsi="Arial" w:cs="Arial"/>
+          <w:b/>
+          <w:sz w:val="20"/>
+          <w:szCs w:val="20"/>
           <w:highlight w:val="white"/>
           <w:lang w:val="en-US"/>
         </w:rPr>
-        <w:t>voor</w:t>
+        <w:t xml:space="preserve"> – </w:t>
+      </w:r>
+      <w:proofErr w:type="spellStart"/>
+      <w:r>
+        <w:rPr>
+          <w:rFonts w:ascii="Arial" w:eastAsia="Arial" w:hAnsi="Arial" w:cs="Arial"/>
+          <w:b/>
+          <w:sz w:val="20"/>
+          <w:szCs w:val="20"/>
+          <w:lang w:val="en-US"/>
+        </w:rPr>
+        <w:t>jan</w:t>
       </w:r>
       <w:proofErr w:type="spellEnd"/>
       <w:r>
@@ -1469,254 +1753,20 @@
           <w:b/>
           <w:sz w:val="20"/>
           <w:szCs w:val="20"/>
-          <w:highlight w:val="white"/>
-          <w:lang w:val="en-US"/>
-        </w:rPr>
-        <w:t xml:space="preserve"> Possum Labs</w:t>
-      </w:r>
-      <w:r>
-        <w:rPr>
-          <w:rFonts w:ascii="Arial" w:eastAsia="Arial" w:hAnsi="Arial" w:cs="Arial"/>
-          <w:b/>
-          <w:sz w:val="20"/>
-          <w:szCs w:val="20"/>
-          <w:lang w:val="en-US"/>
-        </w:rPr>
-        <w:t xml:space="preserve"> | E</w:t>
-      </w:r>
-      <w:r>
-        <w:rPr>
-          <w:rFonts w:ascii="Arial" w:eastAsia="Arial" w:hAnsi="Arial" w:cs="Arial"/>
-          <w:b/>
-          <w:sz w:val="20"/>
-          <w:szCs w:val="20"/>
-          <w:lang w:val="en-US"/>
-        </w:rPr>
-        <w:t>nvision</w:t>
-      </w:r>
-      <w:r>
-        <w:rPr>
-          <w:rFonts w:ascii="Arial" w:eastAsia="Arial" w:hAnsi="Arial" w:cs="Arial"/>
-          <w:b/>
-          <w:sz w:val="20"/>
-          <w:szCs w:val="20"/>
-          <w:lang w:val="en-US"/>
-        </w:rPr>
-        <w:t xml:space="preserve"> | </w:t>
-      </w:r>
-      <w:r>
-        <w:rPr>
-          <w:rFonts w:ascii="Arial" w:eastAsia="Arial" w:hAnsi="Arial" w:cs="Arial"/>
-          <w:b/>
-          <w:sz w:val="20"/>
-          <w:szCs w:val="20"/>
-          <w:lang w:val="en-US"/>
-        </w:rPr>
-        <w:t>Denver</w:t>
-      </w:r>
-      <w:r>
-        <w:rPr>
-          <w:rFonts w:ascii="Arial" w:eastAsia="Arial" w:hAnsi="Arial" w:cs="Arial"/>
-          <w:b/>
-          <w:sz w:val="20"/>
-          <w:szCs w:val="20"/>
-          <w:lang w:val="en-US"/>
-        </w:rPr>
-        <w:t xml:space="preserve">, CO </w:t>
-      </w:r>
-      <w:r>
-        <w:rPr>
-          <w:rFonts w:ascii="Arial" w:eastAsia="Arial" w:hAnsi="Arial" w:cs="Arial"/>
-          <w:b/>
-          <w:sz w:val="20"/>
-          <w:szCs w:val="20"/>
-          <w:lang w:val="en-US"/>
-        </w:rPr>
-        <w:tab/>
-      </w:r>
-      <w:proofErr w:type="spellStart"/>
-      <w:r>
-        <w:rPr>
-          <w:rFonts w:ascii="Arial" w:eastAsia="Arial" w:hAnsi="Arial" w:cs="Arial"/>
-          <w:b/>
-          <w:sz w:val="20"/>
-          <w:szCs w:val="20"/>
-          <w:lang w:val="en-US"/>
-        </w:rPr>
-        <w:t>n</w:t>
-      </w:r>
-      <w:r>
-        <w:rPr>
-          <w:rFonts w:ascii="Arial" w:eastAsia="Arial" w:hAnsi="Arial" w:cs="Arial"/>
-          <w:b/>
-          <w:sz w:val="20"/>
-          <w:szCs w:val="20"/>
-          <w:lang w:val="en-US"/>
-        </w:rPr>
-        <w:t>ov</w:t>
-      </w:r>
-      <w:proofErr w:type="spellEnd"/>
-      <w:r>
-        <w:rPr>
-          <w:rFonts w:ascii="Arial" w:eastAsia="Arial" w:hAnsi="Arial" w:cs="Arial"/>
-          <w:b/>
-          <w:sz w:val="20"/>
-          <w:szCs w:val="20"/>
-          <w:lang w:val="en-US"/>
-        </w:rPr>
-        <w:t xml:space="preserve"> 2017</w:t>
-      </w:r>
-      <w:r>
-        <w:rPr>
-          <w:rFonts w:ascii="Arial" w:eastAsia="Arial" w:hAnsi="Arial" w:cs="Arial"/>
-          <w:b/>
-          <w:sz w:val="20"/>
-          <w:szCs w:val="20"/>
-          <w:highlight w:val="white"/>
-          <w:lang w:val="en-US"/>
-        </w:rPr>
-        <w:t xml:space="preserve"> – </w:t>
-      </w:r>
-      <w:proofErr w:type="spellStart"/>
-      <w:r>
-        <w:rPr>
-          <w:rFonts w:ascii="Arial" w:eastAsia="Arial" w:hAnsi="Arial" w:cs="Arial"/>
-          <w:b/>
-          <w:sz w:val="20"/>
-          <w:szCs w:val="20"/>
-          <w:lang w:val="en-US"/>
-        </w:rPr>
-        <w:t>mei</w:t>
-      </w:r>
-      <w:proofErr w:type="spellEnd"/>
-      <w:r>
-        <w:rPr>
-          <w:rFonts w:ascii="Arial" w:eastAsia="Arial" w:hAnsi="Arial" w:cs="Arial"/>
-          <w:b/>
-          <w:sz w:val="20"/>
-          <w:szCs w:val="20"/>
-          <w:lang w:val="en-US"/>
-        </w:rPr>
-        <w:t xml:space="preserve"> </w:t>
-      </w:r>
-      <w:proofErr w:type="gramStart"/>
-      <w:r>
-        <w:rPr>
-          <w:rFonts w:ascii="Arial" w:eastAsia="Arial" w:hAnsi="Arial" w:cs="Arial"/>
-          <w:b/>
-          <w:sz w:val="20"/>
-          <w:szCs w:val="20"/>
-          <w:lang w:val="en-US"/>
-        </w:rPr>
-        <w:t>2019</w:t>
-      </w:r>
-      <w:proofErr w:type="gramEnd"/>
-    </w:p>
-    <w:p>
-      <w:pPr>
-        <w:pBdr>
-          <w:top w:val="nil"/>
-          <w:left w:val="nil"/>
-          <w:right w:val="nil"/>
-          <w:between w:val="nil"/>
-        </w:pBdr>
-        <w:rPr>
-          <w:rFonts w:ascii="Arial" w:eastAsia="Arial" w:hAnsi="Arial" w:cs="Arial"/>
-          <w:color w:val="000000"/>
-          <w:sz w:val="20"/>
-          <w:szCs w:val="20"/>
-          <w:lang w:val="en-US"/>
-        </w:rPr>
-      </w:pPr>
-    </w:p>
-    <w:p>
-      <w:pPr>
-        <w:pBdr>
-          <w:top w:val="nil"/>
-          <w:left w:val="nil"/>
-          <w:right w:val="nil"/>
-          <w:between w:val="nil"/>
-        </w:pBdr>
-        <w:rPr>
-          <w:rFonts w:ascii="Arial" w:eastAsia="Arial" w:hAnsi="Arial" w:cs="Arial"/>
-          <w:color w:val="000000"/>
-          <w:sz w:val="20"/>
-          <w:szCs w:val="20"/>
-        </w:rPr>
-      </w:pPr>
-      <w:r>
-        <w:rPr>
-          <w:rFonts w:ascii="Arial" w:eastAsia="Arial" w:hAnsi="Arial" w:cs="Arial"/>
-          <w:color w:val="000000"/>
-          <w:sz w:val="20"/>
-          <w:szCs w:val="20"/>
-        </w:rPr>
-        <w:t>Bouwde</w:t>
-      </w:r>
-      <w:r>
-        <w:rPr>
-          <w:rFonts w:ascii="Arial" w:eastAsia="Arial" w:hAnsi="Arial" w:cs="Arial"/>
-          <w:color w:val="000000"/>
-          <w:sz w:val="20"/>
-          <w:szCs w:val="20"/>
-        </w:rPr>
-        <w:t xml:space="preserve"> een </w:t>
-      </w:r>
-      <w:proofErr w:type="spellStart"/>
-      <w:r>
-        <w:rPr>
-          <w:rFonts w:ascii="Arial" w:eastAsia="Arial" w:hAnsi="Arial" w:cs="Arial"/>
-          <w:color w:val="000000"/>
-          <w:sz w:val="20"/>
-          <w:szCs w:val="20"/>
-        </w:rPr>
-        <w:t>testframework</w:t>
-      </w:r>
-      <w:proofErr w:type="spellEnd"/>
-      <w:r>
-        <w:rPr>
-          <w:rFonts w:ascii="Arial" w:eastAsia="Arial" w:hAnsi="Arial" w:cs="Arial"/>
-          <w:color w:val="000000"/>
-          <w:sz w:val="20"/>
-          <w:szCs w:val="20"/>
-        </w:rPr>
-        <w:t xml:space="preserve"> bouwen voor </w:t>
-      </w:r>
-      <w:r>
-        <w:rPr>
-          <w:rFonts w:ascii="Arial" w:eastAsia="Arial" w:hAnsi="Arial" w:cs="Arial"/>
-          <w:color w:val="000000"/>
-          <w:sz w:val="20"/>
-          <w:szCs w:val="20"/>
-        </w:rPr>
-        <w:t xml:space="preserve">vak experts </w:t>
-      </w:r>
-      <w:r>
-        <w:rPr>
-          <w:rFonts w:ascii="Arial" w:eastAsia="Arial" w:hAnsi="Arial" w:cs="Arial"/>
-          <w:color w:val="000000"/>
-          <w:sz w:val="20"/>
-          <w:szCs w:val="20"/>
-        </w:rPr>
-        <w:t>om geautomatiseerd testen inzichtelijk en eenvoudig te maken. Ik hielp de organisatie een QA-praktijk op te zetten en trainde nieuwe medewerkers. Door middel van rapportages en datavisualisaties beïnvloedde ik het ontwikkelingsteam om hun unittests te verbeteren. Iteratief gebruik van visualisaties hielp hardnekkige misvattingen uit de weg, wat leidde tot blijvend veranderend gedrag.</w:t>
-      </w:r>
-    </w:p>
-    <w:p>
-      <w:pPr>
-        <w:pBdr>
-          <w:top w:val="nil"/>
-          <w:left w:val="nil"/>
-          <w:right w:val="nil"/>
-          <w:between w:val="nil"/>
-        </w:pBdr>
-        <w:rPr>
-          <w:rFonts w:ascii="Arial" w:eastAsia="Arial" w:hAnsi="Arial" w:cs="Arial"/>
-          <w:b/>
-          <w:color w:val="000000"/>
-          <w:sz w:val="20"/>
-          <w:szCs w:val="20"/>
-        </w:rPr>
-      </w:pPr>
+          <w:lang w:val="en-US"/>
+        </w:rPr>
+        <w:t xml:space="preserve"> 201</w:t>
+      </w:r>
+      <w:r>
+        <w:rPr>
+          <w:rFonts w:ascii="Arial" w:eastAsia="Arial" w:hAnsi="Arial" w:cs="Arial"/>
+          <w:b/>
+          <w:sz w:val="20"/>
+          <w:szCs w:val="20"/>
+          <w:lang w:val="en-US"/>
+        </w:rPr>
+        <w:t>8</w:t>
+      </w:r>
     </w:p>
     <w:p>
       <w:pPr>
@@ -1731,21 +1781,179 @@
         </w:tabs>
         <w:rPr>
           <w:rFonts w:ascii="Arial" w:eastAsia="Arial" w:hAnsi="Arial" w:cs="Arial"/>
+          <w:bCs/>
+          <w:sz w:val="20"/>
+          <w:szCs w:val="20"/>
+        </w:rPr>
+      </w:pPr>
+    </w:p>
+    <w:p>
+      <w:pPr>
+        <w:pBdr>
+          <w:top w:val="nil"/>
+          <w:left w:val="nil"/>
+          <w:right w:val="nil"/>
+          <w:between w:val="nil"/>
+        </w:pBdr>
+        <w:tabs>
+          <w:tab w:val="right" w:pos="9360"/>
+        </w:tabs>
+        <w:rPr>
+          <w:rFonts w:ascii="Arial" w:eastAsia="Arial" w:hAnsi="Arial" w:cs="Arial"/>
+          <w:bCs/>
+          <w:sz w:val="20"/>
+          <w:szCs w:val="20"/>
+        </w:rPr>
+      </w:pPr>
+      <w:r>
+        <w:rPr>
+          <w:rFonts w:ascii="Arial" w:eastAsia="Arial" w:hAnsi="Arial" w:cs="Arial"/>
+          <w:bCs/>
+          <w:sz w:val="20"/>
+          <w:szCs w:val="20"/>
+        </w:rPr>
+        <w:t>Effectief was ik een ZZP</w:t>
+      </w:r>
+      <w:r>
+        <w:rPr>
+          <w:rFonts w:ascii="Arial" w:eastAsia="Arial" w:hAnsi="Arial" w:cs="Arial"/>
+          <w:bCs/>
+          <w:sz w:val="20"/>
+          <w:szCs w:val="20"/>
+        </w:rPr>
+        <w:t xml:space="preserve"> (het arbeidsrecht maakte dit soms moeilijk)</w:t>
+      </w:r>
+      <w:r>
+        <w:rPr>
+          <w:rFonts w:ascii="Arial" w:eastAsia="Arial" w:hAnsi="Arial" w:cs="Arial"/>
+          <w:bCs/>
+          <w:sz w:val="20"/>
+          <w:szCs w:val="20"/>
+        </w:rPr>
+        <w:t xml:space="preserve">, </w:t>
+      </w:r>
+      <w:r>
+        <w:rPr>
+          <w:rFonts w:ascii="Arial" w:eastAsia="Arial" w:hAnsi="Arial" w:cs="Arial"/>
+          <w:bCs/>
+          <w:sz w:val="20"/>
+          <w:szCs w:val="20"/>
+        </w:rPr>
+        <w:t>de volgend zijn de laatste drie projecten.</w:t>
+      </w:r>
+      <w:r>
+        <w:rPr>
+          <w:rFonts w:ascii="Arial" w:eastAsia="Arial" w:hAnsi="Arial" w:cs="Arial"/>
+          <w:bCs/>
+          <w:sz w:val="20"/>
+          <w:szCs w:val="20"/>
+        </w:rPr>
+        <w:t xml:space="preserve"> </w:t>
+      </w:r>
+      <w:r>
+        <w:rPr>
+          <w:rFonts w:ascii="Arial" w:eastAsia="Arial" w:hAnsi="Arial" w:cs="Arial"/>
+          <w:bCs/>
+          <w:sz w:val="20"/>
+          <w:szCs w:val="20"/>
+        </w:rPr>
+        <w:t xml:space="preserve">Voor alle drie bouwde ik </w:t>
+      </w:r>
+      <w:proofErr w:type="gramStart"/>
+      <w:r>
+        <w:rPr>
+          <w:rFonts w:ascii="Arial" w:eastAsia="Arial" w:hAnsi="Arial" w:cs="Arial"/>
+          <w:bCs/>
+          <w:sz w:val="20"/>
+          <w:szCs w:val="20"/>
+        </w:rPr>
+        <w:t>test systemen</w:t>
+      </w:r>
+      <w:proofErr w:type="gramEnd"/>
+      <w:r>
+        <w:rPr>
+          <w:rFonts w:ascii="Arial" w:eastAsia="Arial" w:hAnsi="Arial" w:cs="Arial"/>
+          <w:bCs/>
+          <w:sz w:val="20"/>
+          <w:szCs w:val="20"/>
+        </w:rPr>
+        <w:t xml:space="preserve"> die het makkelijk maakte voor niet technische mensen om geautomatiseerde testen te schijven.</w:t>
+      </w:r>
+    </w:p>
+    <w:p>
+      <w:pPr>
+        <w:pBdr>
+          <w:top w:val="nil"/>
+          <w:left w:val="nil"/>
+          <w:right w:val="nil"/>
+          <w:between w:val="nil"/>
+        </w:pBdr>
+        <w:tabs>
+          <w:tab w:val="right" w:pos="9360"/>
+        </w:tabs>
+        <w:rPr>
+          <w:rFonts w:ascii="Arial" w:eastAsia="Arial" w:hAnsi="Arial" w:cs="Arial"/>
+          <w:color w:val="000000"/>
           <w:sz w:val="20"/>
           <w:szCs w:val="20"/>
           <w:highlight w:val="white"/>
-          <w:lang w:val="en-US"/>
-        </w:rPr>
-      </w:pPr>
-      <w:r>
-        <w:rPr>
-          <w:rFonts w:ascii="Arial" w:eastAsia="Arial" w:hAnsi="Arial" w:cs="Arial"/>
-          <w:b/>
-          <w:sz w:val="20"/>
-          <w:szCs w:val="20"/>
-          <w:lang w:val="en-US"/>
-        </w:rPr>
-        <w:t>Consultant</w:t>
+        </w:rPr>
+      </w:pPr>
+    </w:p>
+    <w:p>
+      <w:pPr>
+        <w:pStyle w:val="ListParagraph"/>
+        <w:numPr>
+          <w:ilvl w:val="0"/>
+          <w:numId w:val="2"/>
+        </w:numPr>
+        <w:pBdr>
+          <w:top w:val="nil"/>
+          <w:left w:val="nil"/>
+          <w:right w:val="nil"/>
+          <w:between w:val="nil"/>
+        </w:pBdr>
+        <w:tabs>
+          <w:tab w:val="right" w:pos="9360"/>
+        </w:tabs>
+        <w:rPr>
+          <w:rFonts w:ascii="Arial" w:eastAsia="Arial" w:hAnsi="Arial" w:cs="Arial"/>
+          <w:color w:val="000000"/>
+          <w:sz w:val="20"/>
+          <w:szCs w:val="20"/>
+          <w:highlight w:val="white"/>
+          <w:lang w:val="en-US"/>
+        </w:rPr>
+      </w:pPr>
+      <w:r>
+        <w:rPr>
+          <w:rFonts w:ascii="Arial" w:eastAsia="Arial" w:hAnsi="Arial" w:cs="Arial"/>
+          <w:b/>
+          <w:sz w:val="20"/>
+          <w:szCs w:val="20"/>
+          <w:lang w:val="en-US"/>
+        </w:rPr>
+        <w:t>E</w:t>
+      </w:r>
+      <w:r>
+        <w:rPr>
+          <w:rFonts w:ascii="Arial" w:eastAsia="Arial" w:hAnsi="Arial" w:cs="Arial"/>
+          <w:b/>
+          <w:sz w:val="20"/>
+          <w:szCs w:val="20"/>
+          <w:lang w:val="en-US"/>
+        </w:rPr>
+        <w:t>nvision</w:t>
+      </w:r>
+      <w:r>
+        <w:rPr>
+          <w:rFonts w:ascii="Arial" w:eastAsia="Arial" w:hAnsi="Arial" w:cs="Arial"/>
+          <w:b/>
+          <w:sz w:val="20"/>
+          <w:szCs w:val="20"/>
+          <w:lang w:val="en-US"/>
+        </w:rPr>
+        <w:t xml:space="preserve"> |</w:t>
       </w:r>
       <w:r>
         <w:rPr>
@@ -1764,10 +1972,52 @@
           <w:b/>
           <w:sz w:val="20"/>
           <w:szCs w:val="20"/>
+          <w:lang w:val="en-US"/>
+        </w:rPr>
+        <w:t>n</w:t>
+      </w:r>
+      <w:r>
+        <w:rPr>
+          <w:rFonts w:ascii="Arial" w:eastAsia="Arial" w:hAnsi="Arial" w:cs="Arial"/>
+          <w:b/>
+          <w:sz w:val="20"/>
+          <w:szCs w:val="20"/>
+          <w:lang w:val="en-US"/>
+        </w:rPr>
+        <w:t>ov</w:t>
+      </w:r>
+      <w:proofErr w:type="spellEnd"/>
+      <w:r>
+        <w:rPr>
+          <w:rFonts w:ascii="Arial" w:eastAsia="Arial" w:hAnsi="Arial" w:cs="Arial"/>
+          <w:b/>
+          <w:sz w:val="20"/>
+          <w:szCs w:val="20"/>
+          <w:lang w:val="en-US"/>
+        </w:rPr>
+        <w:t xml:space="preserve"> 2017</w:t>
+      </w:r>
+      <w:r>
+        <w:rPr>
+          <w:rFonts w:ascii="Arial" w:eastAsia="Arial" w:hAnsi="Arial" w:cs="Arial"/>
+          <w:b/>
+          <w:sz w:val="20"/>
+          <w:szCs w:val="20"/>
           <w:highlight w:val="white"/>
           <w:lang w:val="en-US"/>
         </w:rPr>
-        <w:t>voor</w:t>
+        <w:t xml:space="preserve"> – </w:t>
+      </w:r>
+      <w:proofErr w:type="spellStart"/>
+      <w:r>
+        <w:rPr>
+          <w:rFonts w:ascii="Arial" w:eastAsia="Arial" w:hAnsi="Arial" w:cs="Arial"/>
+          <w:b/>
+          <w:sz w:val="20"/>
+          <w:szCs w:val="20"/>
+          <w:lang w:val="en-US"/>
+        </w:rPr>
+        <w:t>mei</w:t>
       </w:r>
       <w:proofErr w:type="spellEnd"/>
       <w:r>
@@ -1776,11 +2026,161 @@
           <w:b/>
           <w:sz w:val="20"/>
           <w:szCs w:val="20"/>
+          <w:lang w:val="en-US"/>
+        </w:rPr>
+        <w:t xml:space="preserve"> 2019</w:t>
+      </w:r>
+    </w:p>
+    <w:p>
+      <w:pPr>
+        <w:pBdr>
+          <w:top w:val="nil"/>
+          <w:left w:val="nil"/>
+          <w:right w:val="nil"/>
+          <w:between w:val="nil"/>
+        </w:pBdr>
+        <w:rPr>
+          <w:rFonts w:ascii="Arial" w:eastAsia="Arial" w:hAnsi="Arial" w:cs="Arial"/>
+          <w:color w:val="000000"/>
+          <w:sz w:val="20"/>
+          <w:szCs w:val="20"/>
+          <w:lang w:val="en-US"/>
+        </w:rPr>
+      </w:pPr>
+    </w:p>
+    <w:p>
+      <w:pPr>
+        <w:pBdr>
+          <w:top w:val="nil"/>
+          <w:left w:val="nil"/>
+          <w:right w:val="nil"/>
+          <w:between w:val="nil"/>
+        </w:pBdr>
+        <w:rPr>
+          <w:rFonts w:ascii="Arial" w:eastAsia="Arial" w:hAnsi="Arial" w:cs="Arial"/>
+          <w:color w:val="000000"/>
+          <w:sz w:val="20"/>
+          <w:szCs w:val="20"/>
+        </w:rPr>
+      </w:pPr>
+      <w:r>
+        <w:rPr>
+          <w:rFonts w:ascii="Arial" w:eastAsia="Arial" w:hAnsi="Arial" w:cs="Arial"/>
+          <w:color w:val="000000"/>
+          <w:sz w:val="20"/>
+          <w:szCs w:val="20"/>
+        </w:rPr>
+        <w:t xml:space="preserve">Ik hielp de organisatie een QA-praktijk op te zetten en trainde nieuwe medewerkers. </w:t>
+      </w:r>
+      <w:r>
+        <w:rPr>
+          <w:rFonts w:ascii="Arial" w:eastAsia="Arial" w:hAnsi="Arial" w:cs="Arial"/>
+          <w:color w:val="000000"/>
+          <w:sz w:val="20"/>
+          <w:szCs w:val="20"/>
+        </w:rPr>
+        <w:t xml:space="preserve">Ik werkte samen met </w:t>
+      </w:r>
+      <w:proofErr w:type="spellStart"/>
+      <w:r>
+        <w:rPr>
+          <w:rFonts w:ascii="Arial" w:eastAsia="Arial" w:hAnsi="Arial" w:cs="Arial"/>
+          <w:color w:val="000000"/>
+          <w:sz w:val="20"/>
+          <w:szCs w:val="20"/>
+        </w:rPr>
+        <w:t>Envision</w:t>
+      </w:r>
+      <w:proofErr w:type="spellEnd"/>
+      <w:r>
+        <w:rPr>
+          <w:rFonts w:ascii="Arial" w:eastAsia="Arial" w:hAnsi="Arial" w:cs="Arial"/>
+          <w:color w:val="000000"/>
+          <w:sz w:val="20"/>
+          <w:szCs w:val="20"/>
+        </w:rPr>
+        <w:t xml:space="preserve"> met de transformatie </w:t>
+      </w:r>
+      <w:r>
+        <w:rPr>
+          <w:rFonts w:ascii="Arial" w:eastAsia="Arial" w:hAnsi="Arial" w:cs="Arial"/>
+          <w:color w:val="000000"/>
+          <w:sz w:val="20"/>
+          <w:szCs w:val="20"/>
+        </w:rPr>
+        <w:t xml:space="preserve">van </w:t>
+      </w:r>
+      <w:proofErr w:type="spellStart"/>
+      <w:r>
+        <w:rPr>
+          <w:rFonts w:ascii="Arial" w:eastAsia="Arial" w:hAnsi="Arial" w:cs="Arial"/>
+          <w:color w:val="000000"/>
+          <w:sz w:val="20"/>
+          <w:szCs w:val="20"/>
+        </w:rPr>
+        <w:t>Possum</w:t>
+      </w:r>
+      <w:proofErr w:type="spellEnd"/>
+      <w:r>
+        <w:rPr>
+          <w:rFonts w:ascii="Arial" w:eastAsia="Arial" w:hAnsi="Arial" w:cs="Arial"/>
+          <w:color w:val="000000"/>
+          <w:sz w:val="20"/>
+          <w:szCs w:val="20"/>
+        </w:rPr>
+        <w:t xml:space="preserve"> Labs </w:t>
+      </w:r>
+      <w:r>
+        <w:rPr>
+          <w:rFonts w:ascii="Arial" w:eastAsia="Arial" w:hAnsi="Arial" w:cs="Arial"/>
+          <w:color w:val="000000"/>
+          <w:sz w:val="20"/>
+          <w:szCs w:val="20"/>
+        </w:rPr>
+        <w:t xml:space="preserve">naar een product bedrijf. </w:t>
+      </w:r>
+    </w:p>
+    <w:p>
+      <w:pPr>
+        <w:pBdr>
+          <w:top w:val="nil"/>
+          <w:left w:val="nil"/>
+          <w:right w:val="nil"/>
+          <w:between w:val="nil"/>
+        </w:pBdr>
+        <w:rPr>
+          <w:rFonts w:ascii="Arial" w:eastAsia="Arial" w:hAnsi="Arial" w:cs="Arial"/>
+          <w:b/>
+          <w:color w:val="000000"/>
+          <w:sz w:val="20"/>
+          <w:szCs w:val="20"/>
+        </w:rPr>
+      </w:pPr>
+    </w:p>
+    <w:p>
+      <w:pPr>
+        <w:pStyle w:val="ListParagraph"/>
+        <w:numPr>
+          <w:ilvl w:val="0"/>
+          <w:numId w:val="2"/>
+        </w:numPr>
+        <w:pBdr>
+          <w:top w:val="nil"/>
+          <w:left w:val="nil"/>
+          <w:right w:val="nil"/>
+          <w:between w:val="nil"/>
+        </w:pBdr>
+        <w:tabs>
+          <w:tab w:val="right" w:pos="9360"/>
+        </w:tabs>
+        <w:rPr>
+          <w:rFonts w:ascii="Arial" w:eastAsia="Arial" w:hAnsi="Arial" w:cs="Arial"/>
+          <w:sz w:val="20"/>
+          <w:szCs w:val="20"/>
           <w:highlight w:val="white"/>
           <w:lang w:val="en-US"/>
         </w:rPr>
-        <w:t xml:space="preserve"> Possum Labs | </w:t>
-      </w:r>
+      </w:pPr>
       <w:r>
         <w:rPr>
           <w:rFonts w:ascii="Arial" w:eastAsia="Arial" w:hAnsi="Arial" w:cs="Arial"/>
@@ -1800,37 +2200,6 @@
           <w:lang w:val="en-US"/>
         </w:rPr>
         <w:t xml:space="preserve"> | </w:t>
-      </w:r>
-      <w:r>
-        <w:rPr>
-          <w:rFonts w:ascii="Arial" w:eastAsia="Arial" w:hAnsi="Arial" w:cs="Arial"/>
-          <w:b/>
-          <w:sz w:val="20"/>
-          <w:szCs w:val="20"/>
-          <w:lang w:val="en-US"/>
-        </w:rPr>
-        <w:t>Denver</w:t>
-      </w:r>
-      <w:r>
-        <w:rPr>
-          <w:rFonts w:ascii="Arial" w:eastAsia="Arial" w:hAnsi="Arial" w:cs="Arial"/>
-          <w:b/>
-          <w:sz w:val="20"/>
-          <w:szCs w:val="20"/>
-          <w:lang w:val="en-US"/>
-        </w:rPr>
-        <w:t>, CO</w:t>
-      </w:r>
-      <w:r>
-        <w:rPr>
-          <w:rFonts w:ascii="Arial" w:eastAsia="Arial" w:hAnsi="Arial" w:cs="Arial"/>
-          <w:b/>
-          <w:color w:val="000000"/>
-          <w:sz w:val="20"/>
-          <w:szCs w:val="20"/>
-          <w:lang w:val="en-US"/>
-        </w:rPr>
-        <w:tab/>
       </w:r>
       <w:proofErr w:type="spellStart"/>
       <w:r>
@@ -2014,7 +2383,7 @@
           <w:sz w:val="20"/>
           <w:szCs w:val="20"/>
         </w:rPr>
-        <w:t>offshore team het Amerikaans bedrijfsdomein te begrijpen. Dit creëerde een gedeelde kennisbasis voor verdere ontwikkeling.</w:t>
+        <w:t xml:space="preserve">offshore team het Amerikaans bedrijfsdomein te begrijpen. </w:t>
       </w:r>
     </w:p>
     <w:p>
@@ -2062,6 +2431,11 @@
     </w:p>
     <w:p>
       <w:pPr>
+        <w:pStyle w:val="ListParagraph"/>
+        <w:numPr>
+          <w:ilvl w:val="0"/>
+          <w:numId w:val="2"/>
+        </w:numPr>
         <w:pBdr>
           <w:top w:val="nil"/>
           <w:left w:val="nil"/>
@@ -2088,7 +2462,59 @@
           <w:szCs w:val="20"/>
           <w:lang w:val="en-US"/>
         </w:rPr>
-        <w:t>Consultant</w:t>
+        <w:t>Trimble</w:t>
+      </w:r>
+      <w:r>
+        <w:rPr>
+          <w:rFonts w:ascii="Arial" w:eastAsia="Arial" w:hAnsi="Arial" w:cs="Arial"/>
+          <w:b/>
+          <w:sz w:val="20"/>
+          <w:szCs w:val="20"/>
+          <w:lang w:val="en-US"/>
+        </w:rPr>
+        <w:t xml:space="preserve"> </w:t>
+      </w:r>
+      <w:r>
+        <w:rPr>
+          <w:rFonts w:ascii="Arial" w:eastAsia="Arial" w:hAnsi="Arial" w:cs="Arial"/>
+          <w:b/>
+          <w:sz w:val="20"/>
+          <w:szCs w:val="20"/>
+          <w:lang w:val="en-US"/>
+        </w:rPr>
+        <w:t xml:space="preserve">| </w:t>
+      </w:r>
+      <w:proofErr w:type="spellStart"/>
+      <w:r>
+        <w:rPr>
+          <w:rFonts w:ascii="Arial" w:eastAsia="Arial" w:hAnsi="Arial" w:cs="Arial"/>
+          <w:b/>
+          <w:sz w:val="20"/>
+          <w:szCs w:val="20"/>
+          <w:lang w:val="en-US"/>
+        </w:rPr>
+        <w:t>f</w:t>
+      </w:r>
+      <w:r>
+        <w:rPr>
+          <w:rFonts w:ascii="Arial" w:eastAsia="Arial" w:hAnsi="Arial" w:cs="Arial"/>
+          <w:b/>
+          <w:sz w:val="20"/>
+          <w:szCs w:val="20"/>
+          <w:lang w:val="en-US"/>
+        </w:rPr>
+        <w:t>eb</w:t>
+      </w:r>
+      <w:proofErr w:type="spellEnd"/>
+      <w:r>
+        <w:rPr>
+          <w:rFonts w:ascii="Arial" w:eastAsia="Arial" w:hAnsi="Arial" w:cs="Arial"/>
+          <w:b/>
+          <w:sz w:val="20"/>
+          <w:szCs w:val="20"/>
+          <w:lang w:val="en-US"/>
+        </w:rPr>
+        <w:t xml:space="preserve"> 2016</w:t>
       </w:r>
       <w:r>
         <w:rPr>
@@ -2099,79 +2525,30 @@
           <w:highlight w:val="white"/>
           <w:lang w:val="en-US"/>
         </w:rPr>
-        <w:t xml:space="preserve"> | </w:t>
-      </w:r>
-      <w:r>
-        <w:rPr>
-          <w:rFonts w:ascii="Arial" w:eastAsia="Arial" w:hAnsi="Arial" w:cs="Arial"/>
-          <w:b/>
-          <w:sz w:val="20"/>
-          <w:szCs w:val="20"/>
-          <w:lang w:val="en-US"/>
-        </w:rPr>
-        <w:t>Trimble</w:t>
-      </w:r>
-      <w:r>
-        <w:rPr>
-          <w:rFonts w:ascii="Arial" w:eastAsia="Arial" w:hAnsi="Arial" w:cs="Arial"/>
-          <w:b/>
-          <w:sz w:val="20"/>
-          <w:szCs w:val="20"/>
-          <w:lang w:val="en-US"/>
-        </w:rPr>
-        <w:t xml:space="preserve"> | </w:t>
-      </w:r>
-      <w:r>
-        <w:rPr>
-          <w:rFonts w:ascii="Arial" w:eastAsia="Arial" w:hAnsi="Arial" w:cs="Arial"/>
-          <w:b/>
-          <w:sz w:val="20"/>
-          <w:szCs w:val="20"/>
-          <w:lang w:val="en-US"/>
-        </w:rPr>
-        <w:t>Denver</w:t>
-      </w:r>
-      <w:r>
-        <w:rPr>
-          <w:rFonts w:ascii="Arial" w:eastAsia="Arial" w:hAnsi="Arial" w:cs="Arial"/>
-          <w:b/>
-          <w:sz w:val="20"/>
-          <w:szCs w:val="20"/>
-          <w:lang w:val="en-US"/>
-        </w:rPr>
-        <w:t xml:space="preserve">, CO </w:t>
-      </w:r>
-      <w:r>
-        <w:rPr>
-          <w:rFonts w:ascii="Arial" w:eastAsia="Arial" w:hAnsi="Arial" w:cs="Arial"/>
-          <w:b/>
-          <w:color w:val="000000"/>
-          <w:sz w:val="20"/>
-          <w:szCs w:val="20"/>
-          <w:lang w:val="en-US"/>
-        </w:rPr>
-        <w:tab/>
-      </w:r>
-      <w:r>
-        <w:rPr>
-          <w:rFonts w:ascii="Arial" w:eastAsia="Arial" w:hAnsi="Arial" w:cs="Arial"/>
-          <w:b/>
-          <w:sz w:val="20"/>
-          <w:szCs w:val="20"/>
-          <w:lang w:val="en-US"/>
-        </w:rPr>
-        <w:t>f</w:t>
-      </w:r>
-      <w:r>
-        <w:rPr>
-          <w:rFonts w:ascii="Arial" w:eastAsia="Arial" w:hAnsi="Arial" w:cs="Arial"/>
-          <w:b/>
-          <w:sz w:val="20"/>
-          <w:szCs w:val="20"/>
-          <w:lang w:val="en-US"/>
-        </w:rPr>
-        <w:t>eb</w:t>
-      </w:r>
+        <w:t xml:space="preserve"> – </w:t>
+      </w:r>
+      <w:proofErr w:type="spellStart"/>
+      <w:r>
+        <w:rPr>
+          <w:rFonts w:ascii="Arial" w:eastAsia="Arial" w:hAnsi="Arial" w:cs="Arial"/>
+          <w:b/>
+          <w:sz w:val="20"/>
+          <w:szCs w:val="20"/>
+          <w:lang w:val="en-US"/>
+        </w:rPr>
+        <w:t>a</w:t>
+      </w:r>
+      <w:r>
+        <w:rPr>
+          <w:rFonts w:ascii="Arial" w:eastAsia="Arial" w:hAnsi="Arial" w:cs="Arial"/>
+          <w:b/>
+          <w:sz w:val="20"/>
+          <w:szCs w:val="20"/>
+          <w:lang w:val="en-US"/>
+        </w:rPr>
+        <w:t>ug</w:t>
+      </w:r>
+      <w:proofErr w:type="spellEnd"/>
       <w:r>
         <w:rPr>
           <w:rFonts w:ascii="Arial" w:eastAsia="Arial" w:hAnsi="Arial" w:cs="Arial"/>
@@ -2182,168 +2559,73 @@
         </w:rPr>
         <w:t xml:space="preserve"> 2016</w:t>
       </w:r>
-      <w:r>
-        <w:rPr>
-          <w:rFonts w:ascii="Arial" w:eastAsia="Arial" w:hAnsi="Arial" w:cs="Arial"/>
-          <w:b/>
+    </w:p>
+    <w:p>
+      <w:pPr>
+        <w:pBdr>
+          <w:top w:val="nil"/>
+          <w:left w:val="nil"/>
+          <w:right w:val="nil"/>
+          <w:between w:val="nil"/>
+        </w:pBdr>
+        <w:rPr>
+          <w:rFonts w:ascii="Arial" w:eastAsia="Arial" w:hAnsi="Arial" w:cs="Arial"/>
           <w:sz w:val="20"/>
           <w:szCs w:val="20"/>
           <w:highlight w:val="white"/>
           <w:lang w:val="en-US"/>
         </w:rPr>
-        <w:t xml:space="preserve"> – </w:t>
-      </w:r>
-      <w:r>
-        <w:rPr>
-          <w:rFonts w:ascii="Arial" w:eastAsia="Arial" w:hAnsi="Arial" w:cs="Arial"/>
-          <w:b/>
-          <w:sz w:val="20"/>
-          <w:szCs w:val="20"/>
-          <w:lang w:val="en-US"/>
-        </w:rPr>
-        <w:t>a</w:t>
-      </w:r>
-      <w:r>
-        <w:rPr>
-          <w:rFonts w:ascii="Arial" w:eastAsia="Arial" w:hAnsi="Arial" w:cs="Arial"/>
-          <w:b/>
-          <w:sz w:val="20"/>
-          <w:szCs w:val="20"/>
-          <w:lang w:val="en-US"/>
-        </w:rPr>
-        <w:t>ug</w:t>
-      </w:r>
-      <w:r>
-        <w:rPr>
-          <w:rFonts w:ascii="Arial" w:eastAsia="Arial" w:hAnsi="Arial" w:cs="Arial"/>
-          <w:b/>
-          <w:sz w:val="20"/>
-          <w:szCs w:val="20"/>
-          <w:lang w:val="en-US"/>
-        </w:rPr>
-        <w:t xml:space="preserve"> 2016</w:t>
-      </w:r>
-    </w:p>
-    <w:p>
-      <w:pPr>
-        <w:pBdr>
-          <w:top w:val="nil"/>
-          <w:left w:val="nil"/>
-          <w:right w:val="nil"/>
-          <w:between w:val="nil"/>
-        </w:pBdr>
-        <w:rPr>
-          <w:rFonts w:ascii="Arial" w:eastAsia="Arial" w:hAnsi="Arial" w:cs="Arial"/>
-          <w:sz w:val="20"/>
-          <w:szCs w:val="20"/>
-          <w:highlight w:val="white"/>
-          <w:lang w:val="en-US"/>
-        </w:rPr>
-      </w:pPr>
-    </w:p>
-    <w:p>
-      <w:pPr>
-        <w:pBdr>
-          <w:top w:val="nil"/>
-          <w:left w:val="nil"/>
-          <w:right w:val="nil"/>
-          <w:between w:val="nil"/>
-        </w:pBdr>
-        <w:rPr>
-          <w:rFonts w:ascii="Arial" w:eastAsia="Arial" w:hAnsi="Arial" w:cs="Arial"/>
-          <w:b/>
-          <w:color w:val="000000"/>
-          <w:sz w:val="20"/>
-          <w:szCs w:val="20"/>
-        </w:rPr>
-      </w:pPr>
-      <w:r>
-        <w:rPr>
-          <w:rFonts w:ascii="Arial" w:eastAsia="Arial" w:hAnsi="Arial" w:cs="Arial"/>
-          <w:sz w:val="20"/>
-          <w:szCs w:val="20"/>
-        </w:rPr>
-        <w:t xml:space="preserve">Begeleidde een team van testengineers die net waren overgestapt van handmatig testen naar testautomatisering. Eerst hielp ik met technische obstakels, daarna verbeterde ik de samenwerking tussen QA, business en development. Het team ging van </w:t>
-      </w:r>
-      <w:r>
-        <w:rPr>
-          <w:rFonts w:ascii="Arial" w:eastAsia="Arial" w:hAnsi="Arial" w:cs="Arial"/>
-          <w:sz w:val="20"/>
-          <w:szCs w:val="20"/>
-        </w:rPr>
-        <w:t>achter vallen</w:t>
-      </w:r>
-      <w:r>
-        <w:rPr>
-          <w:rFonts w:ascii="Arial" w:eastAsia="Arial" w:hAnsi="Arial" w:cs="Arial"/>
-          <w:sz w:val="20"/>
-          <w:szCs w:val="20"/>
-        </w:rPr>
-        <w:t xml:space="preserve"> naar </w:t>
-      </w:r>
-      <w:r>
-        <w:rPr>
-          <w:rFonts w:ascii="Arial" w:eastAsia="Arial" w:hAnsi="Arial" w:cs="Arial"/>
-          <w:sz w:val="20"/>
-          <w:szCs w:val="20"/>
-        </w:rPr>
-        <w:t>voorlopen</w:t>
-      </w:r>
-      <w:r>
-        <w:rPr>
-          <w:rFonts w:ascii="Arial" w:eastAsia="Arial" w:hAnsi="Arial" w:cs="Arial"/>
-          <w:sz w:val="20"/>
-          <w:szCs w:val="20"/>
-        </w:rPr>
-        <w:t xml:space="preserve">. We ontwikkelden praktijken en technologieën die het mogelijk maakten dat </w:t>
-      </w:r>
-      <w:r>
-        <w:rPr>
-          <w:rFonts w:ascii="Arial" w:eastAsia="Arial" w:hAnsi="Arial" w:cs="Arial"/>
-          <w:sz w:val="20"/>
-          <w:szCs w:val="20"/>
-        </w:rPr>
-        <w:t xml:space="preserve">de </w:t>
-      </w:r>
-      <w:r>
-        <w:rPr>
-          <w:rFonts w:ascii="Arial" w:eastAsia="Arial" w:hAnsi="Arial" w:cs="Arial"/>
-          <w:sz w:val="20"/>
-          <w:szCs w:val="20"/>
-        </w:rPr>
-        <w:t>vak exper</w:t>
-      </w:r>
-      <w:r>
-        <w:rPr>
-          <w:rFonts w:ascii="Arial" w:eastAsia="Arial" w:hAnsi="Arial" w:cs="Arial"/>
-          <w:sz w:val="20"/>
-          <w:szCs w:val="20"/>
-        </w:rPr>
-        <w:t>ts</w:t>
-      </w:r>
-      <w:r>
-        <w:rPr>
-          <w:rFonts w:ascii="Arial" w:eastAsia="Arial" w:hAnsi="Arial" w:cs="Arial"/>
-          <w:sz w:val="20"/>
-          <w:szCs w:val="20"/>
-        </w:rPr>
-        <w:t xml:space="preserve"> tests kon</w:t>
-      </w:r>
-      <w:r>
-        <w:rPr>
-          <w:rFonts w:ascii="Arial" w:eastAsia="Arial" w:hAnsi="Arial" w:cs="Arial"/>
-          <w:sz w:val="20"/>
-          <w:szCs w:val="20"/>
-        </w:rPr>
-        <w:t>den</w:t>
-      </w:r>
-      <w:r>
-        <w:rPr>
-          <w:rFonts w:ascii="Arial" w:eastAsia="Arial" w:hAnsi="Arial" w:cs="Arial"/>
-          <w:sz w:val="20"/>
-          <w:szCs w:val="20"/>
-        </w:rPr>
-        <w:t xml:space="preserve"> valideren.</w:t>
+      </w:pPr>
+    </w:p>
+    <w:p>
+      <w:pPr>
+        <w:pBdr>
+          <w:top w:val="nil"/>
+          <w:left w:val="nil"/>
+          <w:right w:val="nil"/>
+          <w:between w:val="nil"/>
+        </w:pBdr>
+        <w:rPr>
+          <w:rFonts w:ascii="Arial" w:eastAsia="Arial" w:hAnsi="Arial" w:cs="Arial"/>
+          <w:b/>
+          <w:color w:val="000000"/>
+          <w:sz w:val="20"/>
+          <w:szCs w:val="20"/>
+        </w:rPr>
+      </w:pPr>
+      <w:r>
+        <w:rPr>
+          <w:rFonts w:ascii="Arial" w:eastAsia="Arial" w:hAnsi="Arial" w:cs="Arial"/>
+          <w:sz w:val="20"/>
+          <w:szCs w:val="20"/>
+        </w:rPr>
+        <w:t xml:space="preserve">Begeleidde een team van testengineers die net waren overgestapt van handmatig testen naar testautomatisering. </w:t>
+      </w:r>
+      <w:r>
+        <w:rPr>
+          <w:rFonts w:ascii="Arial" w:eastAsia="Arial" w:hAnsi="Arial" w:cs="Arial"/>
+          <w:sz w:val="20"/>
+          <w:szCs w:val="20"/>
+        </w:rPr>
+        <w:t xml:space="preserve">De productiviteit voor de testers verdrievoudigede tijdens deze tijd. Het test systeem werd ook ga adopteert in </w:t>
+      </w:r>
+      <w:proofErr w:type="spellStart"/>
+      <w:r>
+        <w:rPr>
+          <w:rFonts w:ascii="Arial" w:eastAsia="Arial" w:hAnsi="Arial" w:cs="Arial"/>
+          <w:sz w:val="20"/>
+          <w:szCs w:val="20"/>
+        </w:rPr>
+        <w:t>Niew</w:t>
+      </w:r>
+      <w:proofErr w:type="spellEnd"/>
+      <w:r>
+        <w:rPr>
+          <w:rFonts w:ascii="Arial" w:eastAsia="Arial" w:hAnsi="Arial" w:cs="Arial"/>
+          <w:sz w:val="20"/>
+          <w:szCs w:val="20"/>
+        </w:rPr>
+        <w:t xml:space="preserve"> Zeeland en India. </w:t>
       </w:r>
     </w:p>
     <w:p>
@@ -2394,7 +2676,52 @@
           <w:sz w:val="20"/>
           <w:szCs w:val="20"/>
         </w:rPr>
-        <w:t>Voor een volledige en gedetailleerde werkgeschiedenis vanaf 2004, zie:</w:t>
+        <w:t>Voor een volledige en gedetailleerde werkgeschiedenis vanaf 2004</w:t>
+      </w:r>
+      <w:r>
+        <w:rPr>
+          <w:rFonts w:ascii="Arial" w:eastAsia="Arial" w:hAnsi="Arial" w:cs="Arial"/>
+          <w:b/>
+          <w:sz w:val="20"/>
+          <w:szCs w:val="20"/>
+        </w:rPr>
+        <w:t xml:space="preserve"> </w:t>
+      </w:r>
+      <w:r>
+        <w:rPr>
+          <w:rFonts w:ascii="Arial" w:eastAsia="Arial" w:hAnsi="Arial" w:cs="Arial"/>
+          <w:b/>
+          <w:sz w:val="20"/>
+          <w:szCs w:val="20"/>
+        </w:rPr>
+        <w:t>m</w:t>
+      </w:r>
+      <w:r>
+        <w:rPr>
+          <w:rFonts w:ascii="Arial" w:eastAsia="Arial" w:hAnsi="Arial" w:cs="Arial"/>
+          <w:b/>
+          <w:sz w:val="20"/>
+          <w:szCs w:val="20"/>
+        </w:rPr>
+        <w:t xml:space="preserve">en </w:t>
+      </w:r>
+      <w:r>
+        <w:rPr>
+          <w:rFonts w:ascii="Arial" w:eastAsia="Arial" w:hAnsi="Arial" w:cs="Arial"/>
+          <w:b/>
+          <w:sz w:val="20"/>
+          <w:szCs w:val="20"/>
+        </w:rPr>
+        <w:t>testimonials</w:t>
+      </w:r>
+      <w:r>
+        <w:rPr>
+          <w:rFonts w:ascii="Arial" w:eastAsia="Arial" w:hAnsi="Arial" w:cs="Arial"/>
+          <w:b/>
+          <w:sz w:val="20"/>
+          <w:szCs w:val="20"/>
+        </w:rPr>
+        <w:t>, zie:</w:t>
       </w:r>
       <w:r>
         <w:rPr>
@@ -2442,6 +2769,16 @@
           <w:szCs w:val="20"/>
         </w:rPr>
       </w:pPr>
+      <w:r>
+        <w:rPr>
+          <w:rFonts w:ascii="Arial" w:eastAsia="Arial" w:hAnsi="Arial" w:cs="Arial"/>
+          <w:sz w:val="20"/>
+          <w:szCs w:val="20"/>
+        </w:rPr>
+        <w:pict w14:anchorId="62986A41">
+          <v:rect id="_x0000_i1026" style="width:0;height:1.5pt" o:hralign="center" o:hrstd="t" o:hr="t" fillcolor="#a0a0a0" stroked="f"/>
+        </w:pict>
+      </w:r>
     </w:p>
     <w:p>
       <w:pPr>
@@ -2642,11 +2979,28 @@
         </w:rPr>
         <w:t>O</w:t>
       </w:r>
+    </w:p>
+    <w:p>
+      <w:pPr>
+        <w:pBdr>
+          <w:top w:val="nil"/>
+          <w:left w:val="nil"/>
+          <w:bottom w:val="nil"/>
+          <w:right w:val="nil"/>
+          <w:between w:val="nil"/>
+        </w:pBdr>
+        <w:rPr>
+          <w:rFonts w:ascii="Arial" w:eastAsia="Arial" w:hAnsi="Arial" w:cs="Arial"/>
+          <w:color w:val="000000"/>
+          <w:sz w:val="20"/>
+          <w:szCs w:val="20"/>
+        </w:rPr>
+      </w:pPr>
     </w:p>
     <w:sectPr>
       <w:headerReference w:type="default" r:id="rId10"/>
       <w:headerReference w:type="first" r:id="rId11"/>
-      <w:pgSz w:w="12240" w:h="15840"/>
+      <w:pgSz w:w="12240" w:h="15840" w:code="1"/>
       <w:pgMar w:top="1440" w:right="1440" w:bottom="1440" w:left="1440" w:header="630" w:footer="720" w:gutter="0"/>
       <w:pgNumType w:start="1"/>
       <w:cols w:space="720"/>
@@ -2717,7 +3071,7 @@
         <w:szCs w:val="20"/>
       </w:rPr>
     </w:pPr>
-    <w:bookmarkStart w:id="1" w:name="_Hlk197177119"/>
+    <w:bookmarkStart w:id="2" w:name="_Hlk197177119"/>
     <w:r>
       <w:rPr>
         <w:rFonts w:ascii="Arial Black" w:eastAsia="Arial Black" w:hAnsi="Arial Black" w:cs="Arial Black"/>
@@ -2728,7 +3082,7 @@
       </w:rPr>
       <w:t>Bas Hamer</w:t>
     </w:r>
-    <w:bookmarkEnd w:id="1"/>
+    <w:bookmarkEnd w:id="2"/>
     <w:r>
       <w:rPr>
         <w:rFonts w:ascii="Garamond" w:eastAsia="Garamond" w:hAnsi="Garamond" w:cs="Garamond"/>
@@ -2800,7 +3154,7 @@
     </w:pPr>
     <w:r>
       <w:pict w14:anchorId="6DC41B71">
-        <v:rect id="_x0000_i1026" style="width:0;height:1.5pt" o:hralign="center" o:hrstd="t" o:hr="t" fillcolor="#a0a0a0" stroked="f"/>
+        <v:rect id="_x0000_i1027" style="width:0;height:1.5pt" o:hralign="center" o:hrstd="t" o:hr="t" fillcolor="#a0a0a0" stroked="f"/>
       </w:pict>
     </w:r>
   </w:p>
@@ -2864,6 +3218,7 @@
         <w:rFonts w:ascii="Arial" w:eastAsia="Arial Black" w:hAnsi="Arial" w:cs="Arial"/>
         <w:sz w:val="20"/>
         <w:szCs w:val="20"/>
+        <w:lang w:val="en-US"/>
       </w:rPr>
     </w:pPr>
     <w:r>
@@ -2871,6 +3226,7 @@
         <w:rFonts w:ascii="Arial" w:eastAsia="Arial Black" w:hAnsi="Arial" w:cs="Arial"/>
         <w:sz w:val="20"/>
         <w:szCs w:val="20"/>
+        <w:lang w:val="en-US"/>
       </w:rPr>
       <w:t>Denver, CO, USA • +1 303 870 4560 • bas@possumlabs.com</w:t>
     </w:r>
@@ -2886,6 +3242,7 @@
         <w:rFonts w:ascii="Arial Black" w:eastAsia="Arial Black" w:hAnsi="Arial Black" w:cs="Arial Black"/>
         <w:sz w:val="20"/>
         <w:szCs w:val="20"/>
+        <w:lang w:val="en-US"/>
       </w:rPr>
     </w:pPr>
     <w:r>
@@ -2893,6 +3250,7 @@
         <w:rFonts w:ascii="Arial" w:eastAsia="Arial Black" w:hAnsi="Arial" w:cs="Arial"/>
         <w:sz w:val="20"/>
         <w:szCs w:val="20"/>
+        <w:lang w:val="en-US"/>
       </w:rPr>
       <w:t xml:space="preserve">Nationaliteit: Nederlandse en Amerikaanse • </w:t>
     </w:r>
@@ -2901,6 +3259,7 @@
         <w:rFonts w:ascii="Arial" w:eastAsia="Arial Black" w:hAnsi="Arial" w:cs="Arial"/>
         <w:sz w:val="20"/>
         <w:szCs w:val="20"/>
+        <w:lang w:val="en-US"/>
       </w:rPr>
       <w:t>LinkedIn</w:t>
     </w:r>
@@ -2909,25 +3268,41 @@
         <w:rFonts w:ascii="Arial" w:eastAsia="Arial Black" w:hAnsi="Arial" w:cs="Arial"/>
         <w:sz w:val="20"/>
         <w:szCs w:val="20"/>
+        <w:lang w:val="en-US"/>
       </w:rPr>
       <w:t xml:space="preserve">: </w:t>
     </w:r>
-    <w:hyperlink r:id="rId1" w:history="1">
-      <w:r>
-        <w:rPr>
-          <w:rStyle w:val="Hyperlink"/>
-          <w:rFonts w:ascii="Arial" w:eastAsia="Arial Black" w:hAnsi="Arial" w:cs="Arial"/>
-          <w:sz w:val="20"/>
-          <w:szCs w:val="20"/>
-        </w:rPr>
-        <w:t>https://www.linkedin.com/in/bashamer/</w:t>
-      </w:r>
-    </w:hyperlink>
+    <w:r>
+      <w:fldChar w:fldCharType="begin"/>
+    </w:r>
+    <w:r>
+      <w:rPr>
+        <w:lang w:val="en-US"/>
+      </w:rPr>
+      <w:instrText>HYPERLINK "https://www.linkedin.com/in/bashamer/"</w:instrText>
+    </w:r>
+    <w:r>
+      <w:fldChar w:fldCharType="separate"/>
+    </w:r>
+    <w:r>
+      <w:rPr>
+        <w:rStyle w:val="Hyperlink"/>
+        <w:rFonts w:ascii="Arial" w:eastAsia="Arial Black" w:hAnsi="Arial" w:cs="Arial"/>
+        <w:sz w:val="20"/>
+        <w:szCs w:val="20"/>
+        <w:lang w:val="en-US"/>
+      </w:rPr>
+      <w:t>https://www.linkedin.com/in/bashamer/</w:t>
+    </w:r>
+    <w:r>
+      <w:fldChar w:fldCharType="end"/>
+    </w:r>
     <w:r>
       <w:rPr>
         <w:rFonts w:ascii="Arial Black" w:eastAsia="Arial Black" w:hAnsi="Arial Black" w:cs="Arial Black"/>
         <w:sz w:val="20"/>
         <w:szCs w:val="20"/>
+        <w:lang w:val="en-US"/>
       </w:rPr>
       <w:t xml:space="preserve"> </w:t>
     </w:r>
@@ -2936,46 +3311,42 @@
         <w:rFonts w:ascii="Arial Black" w:eastAsia="Arial Black" w:hAnsi="Arial Black" w:cs="Arial Black"/>
         <w:sz w:val="20"/>
         <w:szCs w:val="20"/>
+        <w:lang w:val="en-US"/>
       </w:rPr>
       <w:tab/>
       <w:t xml:space="preserve">            </w:t>
     </w:r>
-    <w:proofErr w:type="spellStart"/>
     <w:r>
+      <w:rPr>
+        <w:lang w:val="en-US"/>
+      </w:rPr>
       <w:t>f</w:t>
     </w:r>
     <w:r>
-      <w:t>or</w:t>
+      <w:rPr>
+        <w:lang w:val="en-US"/>
+      </w:rPr>
+      <w:t>or an English version</w:t>
     </w:r>
-    <w:proofErr w:type="spellEnd"/>
     <w:r>
-      <w:t xml:space="preserve"> </w:t>
-    </w:r>
-    <w:proofErr w:type="spellStart"/>
-    <w:r>
-      <w:t>an</w:t>
-    </w:r>
-    <w:proofErr w:type="spellEnd"/>
-    <w:r>
-      <w:t xml:space="preserve"> English </w:t>
-    </w:r>
-    <w:proofErr w:type="spellStart"/>
-    <w:r>
-      <w:t>version</w:t>
-    </w:r>
-    <w:proofErr w:type="spellEnd"/>
-    <w:r>
+      <w:rPr>
+        <w:lang w:val="en-US"/>
+      </w:rPr>
       <w:t>;</w:t>
     </w:r>
     <w:r>
+      <w:rPr>
+        <w:lang w:val="en-US"/>
+      </w:rPr>
       <w:t xml:space="preserve"> see </w:t>
     </w:r>
-    <w:hyperlink r:id="rId2" w:history="1">
+    <w:hyperlink r:id="rId1" w:history="1">
       <w:r>
         <w:rPr>
           <w:rStyle w:val="Hyperlink"/>
           <w:sz w:val="16"/>
           <w:szCs w:val="16"/>
+          <w:lang w:val="en-US"/>
         </w:rPr>
         <w:t>https://github.com/BasHamer/Interview-Resources/blob/master/Resume-Bas-LeadershipFocused.pdf</w:t>
       </w:r>
@@ -2987,16 +3358,16 @@
 <file path=word/numbering.xml><?xml version="1.0" encoding="utf-8"?>
 <w:numbering xmlns:wpc="http://schemas.microsoft.com/office/word/2010/wordprocessingCanvas" xmlns:cx="http://schemas.microsoft.com/office/drawing/2014/chartex" xmlns:cx1="http://schemas.microsoft.com/office/drawing/2015/9/8/chartex" xmlns:cx2="http://schemas.microsoft.com/office/drawing/2015/10/21/chartex" xmlns:cx3="http://schemas.microsoft.com/office/drawing/2016/5/9/chartex" xmlns:cx4="http://schemas.microsoft.com/office/drawing/2016/5/10/chartex" xmlns:cx5="http://schemas.microsoft.com/office/drawing/2016/5/11/chartex" xmlns:cx6="http://schemas.microsoft.com/office/drawing/2016/5/12/chartex" xmlns:cx7="http://schemas.microsoft.com/office/drawing/2016/5/13/chartex" xmlns:cx8="http://schemas.microsoft.com/office/drawing/2016/5/14/chartex" xmlns:mc="http://schemas.openxmlformats.org/markup-compatibility/2006" xmlns:aink="http://schemas.microsoft.com/office/drawing/2016/ink" xmlns:am3d="http://schemas.microsoft.com/office/drawing/2017/model3d" xmlns:o="urn:schemas-microsoft-com:office:office" xmlns:oel="http://schemas.microsoft.com/office/2019/extlst" xmlns:r="http://schemas.openxmlformats.org/officeDocument/2006/relationships" xmlns:m="http://schemas.openxmlformats.org/officeDocument/2006/math" xmlns:v="urn:schemas-microsoft-com:vml" xmlns:wp14="http://schemas.microsoft.com/office/word/2010/wordprocessingDrawing" xmlns:wp="http://schemas.openxmlformats.org/drawingml/2006/wordprocessingDrawing" xmlns:w10="urn:schemas-microsoft-com:office:word" xmlns:w="http://schemas.openxmlformats.org/wordprocessingml/2006/main" xmlns:w14="http://schemas.microsoft.com/office/word/2010/wordml" xmlns:w15="http://schemas.microsoft.com/office/word/2012/wordml" xmlns:w16cex="http://schemas.microsoft.com/office/word/2018/wordml/cex" xmlns:w16cid="http://schemas.microsoft.com/office/word/2016/wordml/cid" xmlns:w16="http://schemas.microsoft.com/office/word/2018/wordml" xmlns:w16du="http://schemas.microsoft.com/office/word/2023/wordml/word16du" xmlns:w16sdtdh="http://schemas.microsoft.com/office/word/2020/wordml/sdtdatahash" xmlns:w16sdtfl="http://schemas.microsoft.com/office/word/2024/wordml/sdtformatlock" xmlns:w16se="http://schemas.microsoft.com/office/word/2015/wordml/symex" xmlns:wpg="http://schemas.microsoft.com/office/word/2010/wordprocessingGroup" xmlns:wpi="http://schemas.microsoft.com/office/word/2010/wordprocessingInk" xmlns:wne="http://schemas.microsoft.com/office/word/2006/wordml" xmlns:wps="http://schemas.microsoft.com/office/word/2010/wordprocessingShape" mc:Ignorable="w14 w15 w16se w16cid w16 w16cex w16sdtdh w16sdtfl w16du wp14">
   <w:abstractNum w:abstractNumId="0" w15:restartNumberingAfterBreak="0">
-    <w:nsid w:val="788555E0"/>
+    <w:nsid w:val="6B27778C"/>
     <w:multiLevelType w:val="hybridMultilevel"/>
-    <w:tmpl w:val="65FCCE98"/>
+    <w:tmpl w:val="DB26FCE8"/>
     <w:lvl w:ilvl="0" w:tplc="04090001">
       <w:start w:val="1"/>
       <w:numFmt w:val="bullet"/>
       <w:lvlText w:val=""/>
       <w:lvlJc w:val="left"/>
       <w:pPr>
-        <w:ind w:left="810" w:hanging="360"/>
+        <w:ind w:left="720" w:hanging="360"/>
       </w:pPr>
       <w:rPr>
         <w:rFonts w:ascii="Symbol" w:hAnsi="Symbol" w:hint="default"/>
@@ -3008,7 +3379,7 @@
       <w:lvlText w:val="o"/>
       <w:lvlJc w:val="left"/>
       <w:pPr>
-        <w:ind w:left="1530" w:hanging="360"/>
+        <w:ind w:left="1440" w:hanging="360"/>
       </w:pPr>
       <w:rPr>
         <w:rFonts w:ascii="Courier New" w:hAnsi="Courier New" w:cs="Courier New" w:hint="default"/>
@@ -3020,7 +3391,7 @@
       <w:lvlText w:val=""/>
       <w:lvlJc w:val="left"/>
       <w:pPr>
-        <w:ind w:left="2250" w:hanging="360"/>
+        <w:ind w:left="2160" w:hanging="360"/>
       </w:pPr>
       <w:rPr>
         <w:rFonts w:ascii="Wingdings" w:hAnsi="Wingdings" w:hint="default"/>
@@ -3032,7 +3403,7 @@
       <w:lvlText w:val=""/>
       <w:lvlJc w:val="left"/>
       <w:pPr>
-        <w:ind w:left="2970" w:hanging="360"/>
+        <w:ind w:left="2880" w:hanging="360"/>
       </w:pPr>
       <w:rPr>
         <w:rFonts w:ascii="Symbol" w:hAnsi="Symbol" w:hint="default"/>
@@ -3044,7 +3415,7 @@
       <w:lvlText w:val="o"/>
       <w:lvlJc w:val="left"/>
       <w:pPr>
-        <w:ind w:left="3690" w:hanging="360"/>
+        <w:ind w:left="3600" w:hanging="360"/>
       </w:pPr>
       <w:rPr>
         <w:rFonts w:ascii="Courier New" w:hAnsi="Courier New" w:cs="Courier New" w:hint="default"/>
@@ -3056,7 +3427,7 @@
       <w:lvlText w:val=""/>
       <w:lvlJc w:val="left"/>
       <w:pPr>
-        <w:ind w:left="4410" w:hanging="360"/>
+        <w:ind w:left="4320" w:hanging="360"/>
       </w:pPr>
       <w:rPr>
         <w:rFonts w:ascii="Wingdings" w:hAnsi="Wingdings" w:hint="default"/>
@@ -3068,7 +3439,7 @@
       <w:lvlText w:val=""/>
       <w:lvlJc w:val="left"/>
       <w:pPr>
-        <w:ind w:left="5130" w:hanging="360"/>
+        <w:ind w:left="5040" w:hanging="360"/>
       </w:pPr>
       <w:rPr>
         <w:rFonts w:ascii="Symbol" w:hAnsi="Symbol" w:hint="default"/>
@@ -3080,7 +3451,7 @@
       <w:lvlText w:val="o"/>
       <w:lvlJc w:val="left"/>
       <w:pPr>
-        <w:ind w:left="5850" w:hanging="360"/>
+        <w:ind w:left="5760" w:hanging="360"/>
       </w:pPr>
       <w:rPr>
         <w:rFonts w:ascii="Courier New" w:hAnsi="Courier New" w:cs="Courier New" w:hint="default"/>
@@ -3092,6 +3463,119 @@
       <w:lvlText w:val=""/>
       <w:lvlJc w:val="left"/>
       <w:pPr>
+        <w:ind w:left="6480" w:hanging="360"/>
+      </w:pPr>
+      <w:rPr>
+        <w:rFonts w:ascii="Wingdings" w:hAnsi="Wingdings" w:hint="default"/>
+      </w:rPr>
+    </w:lvl>
+  </w:abstractNum>
+  <w:abstractNum w:abstractNumId="1" w15:restartNumberingAfterBreak="0">
+    <w:nsid w:val="788555E0"/>
+    <w:multiLevelType w:val="hybridMultilevel"/>
+    <w:tmpl w:val="65FCCE98"/>
+    <w:lvl w:ilvl="0" w:tplc="04090001">
+      <w:start w:val="1"/>
+      <w:numFmt w:val="bullet"/>
+      <w:lvlText w:val=""/>
+      <w:lvlJc w:val="left"/>
+      <w:pPr>
+        <w:ind w:left="810" w:hanging="360"/>
+      </w:pPr>
+      <w:rPr>
+        <w:rFonts w:ascii="Symbol" w:hAnsi="Symbol" w:hint="default"/>
+      </w:rPr>
+    </w:lvl>
+    <w:lvl w:ilvl="1" w:tplc="04090003" w:tentative="1">
+      <w:start w:val="1"/>
+      <w:numFmt w:val="bullet"/>
+      <w:lvlText w:val="o"/>
+      <w:lvlJc w:val="left"/>
+      <w:pPr>
+        <w:ind w:left="1530" w:hanging="360"/>
+      </w:pPr>
+      <w:rPr>
+        <w:rFonts w:ascii="Courier New" w:hAnsi="Courier New" w:cs="Courier New" w:hint="default"/>
+      </w:rPr>
+    </w:lvl>
+    <w:lvl w:ilvl="2" w:tplc="04090005" w:tentative="1">
+      <w:start w:val="1"/>
+      <w:numFmt w:val="bullet"/>
+      <w:lvlText w:val=""/>
+      <w:lvlJc w:val="left"/>
+      <w:pPr>
+        <w:ind w:left="2250" w:hanging="360"/>
+      </w:pPr>
+      <w:rPr>
+        <w:rFonts w:ascii="Wingdings" w:hAnsi="Wingdings" w:hint="default"/>
+      </w:rPr>
+    </w:lvl>
+    <w:lvl w:ilvl="3" w:tplc="04090001" w:tentative="1">
+      <w:start w:val="1"/>
+      <w:numFmt w:val="bullet"/>
+      <w:lvlText w:val=""/>
+      <w:lvlJc w:val="left"/>
+      <w:pPr>
+        <w:ind w:left="2970" w:hanging="360"/>
+      </w:pPr>
+      <w:rPr>
+        <w:rFonts w:ascii="Symbol" w:hAnsi="Symbol" w:hint="default"/>
+      </w:rPr>
+    </w:lvl>
+    <w:lvl w:ilvl="4" w:tplc="04090003" w:tentative="1">
+      <w:start w:val="1"/>
+      <w:numFmt w:val="bullet"/>
+      <w:lvlText w:val="o"/>
+      <w:lvlJc w:val="left"/>
+      <w:pPr>
+        <w:ind w:left="3690" w:hanging="360"/>
+      </w:pPr>
+      <w:rPr>
+        <w:rFonts w:ascii="Courier New" w:hAnsi="Courier New" w:cs="Courier New" w:hint="default"/>
+      </w:rPr>
+    </w:lvl>
+    <w:lvl w:ilvl="5" w:tplc="04090005" w:tentative="1">
+      <w:start w:val="1"/>
+      <w:numFmt w:val="bullet"/>
+      <w:lvlText w:val=""/>
+      <w:lvlJc w:val="left"/>
+      <w:pPr>
+        <w:ind w:left="4410" w:hanging="360"/>
+      </w:pPr>
+      <w:rPr>
+        <w:rFonts w:ascii="Wingdings" w:hAnsi="Wingdings" w:hint="default"/>
+      </w:rPr>
+    </w:lvl>
+    <w:lvl w:ilvl="6" w:tplc="04090001" w:tentative="1">
+      <w:start w:val="1"/>
+      <w:numFmt w:val="bullet"/>
+      <w:lvlText w:val=""/>
+      <w:lvlJc w:val="left"/>
+      <w:pPr>
+        <w:ind w:left="5130" w:hanging="360"/>
+      </w:pPr>
+      <w:rPr>
+        <w:rFonts w:ascii="Symbol" w:hAnsi="Symbol" w:hint="default"/>
+      </w:rPr>
+    </w:lvl>
+    <w:lvl w:ilvl="7" w:tplc="04090003" w:tentative="1">
+      <w:start w:val="1"/>
+      <w:numFmt w:val="bullet"/>
+      <w:lvlText w:val="o"/>
+      <w:lvlJc w:val="left"/>
+      <w:pPr>
+        <w:ind w:left="5850" w:hanging="360"/>
+      </w:pPr>
+      <w:rPr>
+        <w:rFonts w:ascii="Courier New" w:hAnsi="Courier New" w:cs="Courier New" w:hint="default"/>
+      </w:rPr>
+    </w:lvl>
+    <w:lvl w:ilvl="8" w:tplc="04090005" w:tentative="1">
+      <w:start w:val="1"/>
+      <w:numFmt w:val="bullet"/>
+      <w:lvlText w:val=""/>
+      <w:lvlJc w:val="left"/>
+      <w:pPr>
         <w:ind w:left="6570" w:hanging="360"/>
       </w:pPr>
       <w:rPr>
@@ -3100,6 +3584,9 @@
     </w:lvl>
   </w:abstractNum>
   <w:num w:numId="1" w16cid:durableId="467937291">
+    <w:abstractNumId w:val="1"/>
+  </w:num>
+  <w:num w:numId="2" w16cid:durableId="2081168601">
     <w:abstractNumId w:val="0"/>
   </w:num>
 </w:numbering>
@@ -3499,7 +3986,7 @@
   <w:style w:type="paragraph" w:default="1" w:styleId="Normal">
     <w:name w:val="Normal"/>
     <w:qFormat/>
-    <w:rsid w:val="005C45BC"/>
+    <w:rsid w:val="00741879"/>
     <w:rPr>
       <w:lang w:val="nl-NL"/>
     </w:rPr>
@@ -3620,6 +4107,7 @@
   <w:style w:type="character" w:default="1" w:styleId="DefaultParagraphFont">
     <w:name w:val="Default Paragraph Font"/>
     <w:uiPriority w:val="1"/>
+    <w:semiHidden/>
     <w:unhideWhenUsed/>
   </w:style>
   <w:style w:type="table" w:default="1" w:styleId="TableNormal">

</xml_diff>

<commit_message>
ATS version of CV
</commit_message>
<xml_diff>
--- a/CV-Bas-LeiderschapFocus-NL.docx
+++ b/CV-Bas-LeiderschapFocus-NL.docx
@@ -398,16 +398,54 @@
           <w:sz w:val="20"/>
           <w:szCs w:val="20"/>
         </w:rPr>
-        <w:t>Ik ben op zoek naar een technische leiderschapsrol bij een gefocuste organisatie en wil me graag vestigen in Nederland.</w:t>
-      </w:r>
-      <w:r>
-        <w:rPr>
-          <w:rFonts w:ascii="Arial" w:eastAsia="Arial" w:hAnsi="Arial" w:cs="Arial"/>
-          <w:color w:val="0E101A"/>
-          <w:sz w:val="20"/>
-          <w:szCs w:val="20"/>
-        </w:rPr>
-        <w:t xml:space="preserve"> Mijn project is klaar en mijn dochter is drie nu is een goede tijd voor ons om naar Nederland te verhuizen.</w:t>
+        <w:t xml:space="preserve">Ik ben op zoek naar een technische </w:t>
+      </w:r>
+      <w:r>
+        <w:rPr>
+          <w:rFonts w:ascii="Arial" w:eastAsia="Arial" w:hAnsi="Arial" w:cs="Arial"/>
+          <w:color w:val="0E101A"/>
+          <w:sz w:val="20"/>
+          <w:szCs w:val="20"/>
+        </w:rPr>
+        <w:t xml:space="preserve">inhoudelijke en of coördinerende </w:t>
+      </w:r>
+      <w:r>
+        <w:rPr>
+          <w:rFonts w:ascii="Arial" w:eastAsia="Arial" w:hAnsi="Arial" w:cs="Arial"/>
+          <w:color w:val="0E101A"/>
+          <w:sz w:val="20"/>
+          <w:szCs w:val="20"/>
+        </w:rPr>
+        <w:t>rol bij een gefocuste organisatie en wil me graag vestigen in Nederland.</w:t>
+      </w:r>
+      <w:r>
+        <w:rPr>
+          <w:rFonts w:ascii="Arial" w:eastAsia="Arial" w:hAnsi="Arial" w:cs="Arial"/>
+          <w:color w:val="0E101A"/>
+          <w:sz w:val="20"/>
+          <w:szCs w:val="20"/>
+        </w:rPr>
+        <w:t xml:space="preserve"> Mijn project is klaar en mijn dochter is drie nu is een goede tijd voor ons om naar Nederland </w:t>
+      </w:r>
+      <w:bookmarkStart w:id="1" w:name="_Hlk197333907"/>
+      <w:r>
+        <w:rPr>
+          <w:rFonts w:ascii="Arial" w:eastAsia="Arial" w:hAnsi="Arial" w:cs="Arial"/>
+          <w:color w:val="0E101A"/>
+          <w:sz w:val="20"/>
+          <w:szCs w:val="20"/>
+        </w:rPr>
+        <w:t xml:space="preserve">terug </w:t>
+      </w:r>
+      <w:bookmarkEnd w:id="1"/>
+      <w:r>
+        <w:rPr>
+          <w:rFonts w:ascii="Arial" w:eastAsia="Arial" w:hAnsi="Arial" w:cs="Arial"/>
+          <w:color w:val="0E101A"/>
+          <w:sz w:val="20"/>
+          <w:szCs w:val="20"/>
+        </w:rPr>
+        <w:t>te verhuizen.</w:t>
       </w:r>
       <w:r>
         <w:rPr>
@@ -460,7 +498,7 @@
           <w:szCs w:val="20"/>
         </w:rPr>
       </w:pPr>
-      <w:bookmarkStart w:id="1" w:name="_Hlk197171348"/>
+      <w:bookmarkStart w:id="2" w:name="_Hlk197171348"/>
       <w:r>
         <w:rPr>
           <w:rFonts w:ascii="Arial" w:eastAsia="Arial" w:hAnsi="Arial" w:cs="Arial"/>
@@ -472,7 +510,7 @@
         </w:rPr>
         <w:t>Leiderschap</w:t>
       </w:r>
-      <w:bookmarkEnd w:id="1"/>
+      <w:bookmarkEnd w:id="2"/>
       <w:r>
         <w:rPr>
           <w:rFonts w:ascii="Arial" w:eastAsia="Arial" w:hAnsi="Arial" w:cs="Arial"/>
@@ -683,16 +721,14 @@
           <w:sz w:val="20"/>
           <w:szCs w:val="20"/>
           <w:highlight w:val="white"/>
-          <w:lang w:val="en-US"/>
-        </w:rPr>
-      </w:pPr>
-      <w:r>
-        <w:rPr>
-          <w:rFonts w:ascii="Arial" w:eastAsia="Arial" w:hAnsi="Arial" w:cs="Arial"/>
-          <w:b/>
-          <w:sz w:val="20"/>
-          <w:szCs w:val="20"/>
-          <w:lang w:val="en-US"/>
+        </w:rPr>
+      </w:pPr>
+      <w:r>
+        <w:rPr>
+          <w:rFonts w:ascii="Arial" w:eastAsia="Arial" w:hAnsi="Arial" w:cs="Arial"/>
+          <w:b/>
+          <w:sz w:val="20"/>
+          <w:szCs w:val="20"/>
         </w:rPr>
         <w:t>Enterprise</w:t>
       </w:r>
@@ -702,7 +738,6 @@
           <w:b/>
           <w:sz w:val="20"/>
           <w:szCs w:val="20"/>
-          <w:lang w:val="en-US"/>
         </w:rPr>
         <w:t xml:space="preserve"> Architect</w:t>
       </w:r>
@@ -712,7 +747,6 @@
           <w:b/>
           <w:sz w:val="20"/>
           <w:szCs w:val="20"/>
-          <w:lang w:val="en-US"/>
         </w:rPr>
         <w:t xml:space="preserve"> | MBO </w:t>
       </w:r>
@@ -722,7 +756,6 @@
           <w:b/>
           <w:sz w:val="20"/>
           <w:szCs w:val="20"/>
-          <w:lang w:val="en-US"/>
         </w:rPr>
         <w:t>Partners</w:t>
       </w:r>
@@ -732,7 +765,6 @@
           <w:b/>
           <w:sz w:val="20"/>
           <w:szCs w:val="20"/>
-          <w:lang w:val="en-US"/>
         </w:rPr>
         <w:t xml:space="preserve"> | </w:t>
       </w:r>
@@ -742,7 +774,6 @@
           <w:b/>
           <w:sz w:val="20"/>
           <w:szCs w:val="20"/>
-          <w:lang w:val="en-US"/>
         </w:rPr>
         <w:t>Remote</w:t>
       </w:r>
@@ -752,18 +783,15 @@
           <w:b/>
           <w:sz w:val="20"/>
           <w:szCs w:val="20"/>
-          <w:lang w:val="en-US"/>
         </w:rPr>
         <w:tab/>
       </w:r>
-      <w:proofErr w:type="spellStart"/>
-      <w:r>
-        <w:rPr>
-          <w:rFonts w:ascii="Arial" w:eastAsia="Arial" w:hAnsi="Arial" w:cs="Arial"/>
-          <w:b/>
-          <w:sz w:val="20"/>
-          <w:szCs w:val="20"/>
-          <w:lang w:val="en-US"/>
+      <w:r>
+        <w:rPr>
+          <w:rFonts w:ascii="Arial" w:eastAsia="Arial" w:hAnsi="Arial" w:cs="Arial"/>
+          <w:b/>
+          <w:sz w:val="20"/>
+          <w:szCs w:val="20"/>
         </w:rPr>
         <w:t>j</w:t>
       </w:r>
@@ -773,18 +801,15 @@
           <w:b/>
           <w:sz w:val="20"/>
           <w:szCs w:val="20"/>
-          <w:lang w:val="en-US"/>
         </w:rPr>
         <w:t>an</w:t>
       </w:r>
-      <w:proofErr w:type="spellEnd"/>
-      <w:r>
-        <w:rPr>
-          <w:rFonts w:ascii="Arial" w:eastAsia="Arial" w:hAnsi="Arial" w:cs="Arial"/>
-          <w:b/>
-          <w:sz w:val="20"/>
-          <w:szCs w:val="20"/>
-          <w:lang w:val="en-US"/>
+      <w:r>
+        <w:rPr>
+          <w:rFonts w:ascii="Arial" w:eastAsia="Arial" w:hAnsi="Arial" w:cs="Arial"/>
+          <w:b/>
+          <w:sz w:val="20"/>
+          <w:szCs w:val="20"/>
         </w:rPr>
         <w:t xml:space="preserve"> 2022</w:t>
       </w:r>
@@ -795,7 +820,6 @@
           <w:sz w:val="20"/>
           <w:szCs w:val="20"/>
           <w:highlight w:val="white"/>
-          <w:lang w:val="en-US"/>
         </w:rPr>
         <w:t xml:space="preserve"> –</w:t>
       </w:r>
@@ -805,37 +829,32 @@
           <w:b/>
           <w:sz w:val="20"/>
           <w:szCs w:val="20"/>
-          <w:lang w:val="en-US"/>
         </w:rPr>
         <w:t xml:space="preserve"> </w:t>
       </w:r>
-      <w:proofErr w:type="spellStart"/>
-      <w:r>
-        <w:rPr>
-          <w:rFonts w:ascii="Arial" w:eastAsia="Arial" w:hAnsi="Arial" w:cs="Arial"/>
-          <w:b/>
-          <w:sz w:val="20"/>
-          <w:szCs w:val="20"/>
-          <w:lang w:val="en-US"/>
+      <w:r>
+        <w:rPr>
+          <w:rFonts w:ascii="Arial" w:eastAsia="Arial" w:hAnsi="Arial" w:cs="Arial"/>
+          <w:b/>
+          <w:sz w:val="20"/>
+          <w:szCs w:val="20"/>
         </w:rPr>
         <w:t>heden</w:t>
       </w:r>
-      <w:proofErr w:type="spellEnd"/>
-    </w:p>
-    <w:p>
-      <w:pPr>
-        <w:pBdr>
-          <w:top w:val="nil"/>
-          <w:left w:val="nil"/>
-          <w:right w:val="nil"/>
-          <w:between w:val="nil"/>
-        </w:pBdr>
-        <w:rPr>
-          <w:rFonts w:ascii="Arial" w:eastAsia="Arial" w:hAnsi="Arial" w:cs="Arial"/>
-          <w:color w:val="000000"/>
-          <w:sz w:val="20"/>
-          <w:szCs w:val="20"/>
-          <w:lang w:val="en-US"/>
+    </w:p>
+    <w:p>
+      <w:pPr>
+        <w:pBdr>
+          <w:top w:val="nil"/>
+          <w:left w:val="nil"/>
+          <w:right w:val="nil"/>
+          <w:between w:val="nil"/>
+        </w:pBdr>
+        <w:rPr>
+          <w:rFonts w:ascii="Arial" w:eastAsia="Arial" w:hAnsi="Arial" w:cs="Arial"/>
+          <w:color w:val="000000"/>
+          <w:sz w:val="20"/>
+          <w:szCs w:val="20"/>
         </w:rPr>
       </w:pPr>
     </w:p>
@@ -965,7 +984,17 @@
           <w:sz w:val="20"/>
           <w:szCs w:val="20"/>
         </w:rPr>
-        <w:t>Daarna richtte ik me op de volwassenwording van de organisatie. We bouwden een onderhoudbaar systeem met nadruk op traceerbaarheid van data en activiteiten, wat de eigendomskosten aanzienlijk verlaagde. Als brug tussen business en technologie en tussen onshore en offshore teams bevorderde ik wederzijds begrip en ondersteunde ik besluitvorming. Ik trainde het productteam zodat zij het volledige eigenaarschap konden overnemen en ik mijzelf overbodig maakte.</w:t>
+        <w:t xml:space="preserve">Daarna richtte ik me op de volwassenwording van de organisatie. We bouwden een onderhoudbaar systeem met nadruk op traceerbaarheid van data en activiteiten, wat de eigendomskosten aanzienlijk verlaagde. Als brug tussen business en technologie en tussen onshore en offshore teams bevorderde ik </w:t>
+      </w:r>
+      <w:r>
+        <w:rPr>
+          <w:rFonts w:ascii="Arial" w:eastAsia="Arial" w:hAnsi="Arial" w:cs="Arial"/>
+          <w:color w:val="000000"/>
+          <w:sz w:val="20"/>
+          <w:szCs w:val="20"/>
+        </w:rPr>
+        <w:lastRenderedPageBreak/>
+        <w:t>wederzijds begrip en ondersteunde ik besluitvorming. Ik trainde het productteam zodat zij het volledige eigenaarschap konden overnemen en ik mijzelf overbodig maakte.</w:t>
       </w:r>
     </w:p>
     <w:p>
@@ -1784,6 +1813,7 @@
           <w:bCs/>
           <w:sz w:val="20"/>
           <w:szCs w:val="20"/>
+          <w:lang w:val="en-US"/>
         </w:rPr>
       </w:pPr>
     </w:p>
@@ -2939,6 +2969,7 @@
           <w:sz w:val="20"/>
           <w:szCs w:val="20"/>
         </w:rPr>
+        <w:lastRenderedPageBreak/>
         <w:t>Casimir Lyceum</w:t>
       </w:r>
       <w:r>
@@ -3071,7 +3102,7 @@
         <w:szCs w:val="20"/>
       </w:rPr>
     </w:pPr>
-    <w:bookmarkStart w:id="2" w:name="_Hlk197177119"/>
+    <w:bookmarkStart w:id="3" w:name="_Hlk197177119"/>
     <w:r>
       <w:rPr>
         <w:rFonts w:ascii="Arial Black" w:eastAsia="Arial Black" w:hAnsi="Arial Black" w:cs="Arial Black"/>
@@ -3082,7 +3113,7 @@
       </w:rPr>
       <w:t>Bas Hamer</w:t>
     </w:r>
-    <w:bookmarkEnd w:id="2"/>
+    <w:bookmarkEnd w:id="3"/>
     <w:r>
       <w:rPr>
         <w:rFonts w:ascii="Garamond" w:eastAsia="Garamond" w:hAnsi="Garamond" w:cs="Garamond"/>
@@ -3272,31 +3303,18 @@
       </w:rPr>
       <w:t xml:space="preserve">: </w:t>
     </w:r>
-    <w:r>
-      <w:fldChar w:fldCharType="begin"/>
-    </w:r>
-    <w:r>
-      <w:rPr>
-        <w:lang w:val="en-US"/>
-      </w:rPr>
-      <w:instrText>HYPERLINK "https://www.linkedin.com/in/bashamer/"</w:instrText>
-    </w:r>
-    <w:r>
-      <w:fldChar w:fldCharType="separate"/>
-    </w:r>
-    <w:r>
-      <w:rPr>
-        <w:rStyle w:val="Hyperlink"/>
-        <w:rFonts w:ascii="Arial" w:eastAsia="Arial Black" w:hAnsi="Arial" w:cs="Arial"/>
-        <w:sz w:val="20"/>
-        <w:szCs w:val="20"/>
-        <w:lang w:val="en-US"/>
-      </w:rPr>
-      <w:t>https://www.linkedin.com/in/bashamer/</w:t>
-    </w:r>
-    <w:r>
-      <w:fldChar w:fldCharType="end"/>
-    </w:r>
+    <w:hyperlink r:id="rId1" w:history="1">
+      <w:r>
+        <w:rPr>
+          <w:rStyle w:val="Hyperlink"/>
+          <w:rFonts w:ascii="Arial" w:eastAsia="Arial Black" w:hAnsi="Arial" w:cs="Arial"/>
+          <w:sz w:val="20"/>
+          <w:szCs w:val="20"/>
+          <w:lang w:val="en-US"/>
+        </w:rPr>
+        <w:t>https://www.linkedin.com/in/bashamer/</w:t>
+      </w:r>
+    </w:hyperlink>
     <w:r>
       <w:rPr>
         <w:rFonts w:ascii="Arial Black" w:eastAsia="Arial Black" w:hAnsi="Arial Black" w:cs="Arial Black"/>
@@ -3340,7 +3358,7 @@
       </w:rPr>
       <w:t xml:space="preserve"> see </w:t>
     </w:r>
-    <w:hyperlink r:id="rId1" w:history="1">
+    <w:hyperlink r:id="rId2" w:history="1">
       <w:r>
         <w:rPr>
           <w:rStyle w:val="Hyperlink"/>

</xml_diff>